<commit_message>
Se actualiza Modify1 y Word
</commit_message>
<xml_diff>
--- a/MemoriaProyecto_JavierBlanco.docx
+++ b/MemoriaProyecto_JavierBlanco.docx
@@ -24,20 +24,64 @@
         <w:pStyle w:val="Ttulo2"/>
       </w:pPr>
       <w:r>
-        <w:t>Explicación CRM</w:t>
-      </w:r>
-      <w:r>
-        <w:t xml:space="preserve">. </w:t>
-      </w:r>
-      <w:proofErr w:type="spellStart"/>
-      <w:r>
-        <w:rPr>
-          <w:b/>
-          <w:bCs/>
-        </w:rPr>
-        <w:t>AMPSCript</w:t>
-      </w:r>
-      <w:proofErr w:type="spellEnd"/>
+        <w:t>Conexión con el</w:t>
+      </w:r>
+      <w:r>
+        <w:t xml:space="preserve"> CRM</w:t>
+      </w:r>
+    </w:p>
+    <w:p/>
+    <w:p>
+      <w:pPr>
+        <w:pStyle w:val="Prrafodelista"/>
+        <w:numPr>
+          <w:ilvl w:val="0"/>
+          <w:numId w:val="2"/>
+        </w:numPr>
+      </w:pPr>
+      <w:r>
+        <w:t>Recursos</w:t>
+      </w:r>
+      <w:r>
+        <w:t xml:space="preserve"> </w:t>
+      </w:r>
+      <w:proofErr w:type="spellStart"/>
+      <w:r>
+        <w:t>Trailhead</w:t>
+      </w:r>
+      <w:proofErr w:type="spellEnd"/>
+      <w:r>
+        <w:t xml:space="preserve">: </w:t>
+      </w:r>
+      <w:hyperlink r:id="rId5" w:history="1">
+        <w:r>
+          <w:rPr>
+            <w:rStyle w:val="Hipervnculo"/>
+          </w:rPr>
+          <w:t>https://trailhead.salesforce.com/es/content/learn/modules/marketing-cloud-connect</w:t>
+        </w:r>
+      </w:hyperlink>
+    </w:p>
+    <w:p>
+      <w:pPr>
+        <w:pStyle w:val="Prrafodelista"/>
+        <w:numPr>
+          <w:ilvl w:val="0"/>
+          <w:numId w:val="2"/>
+        </w:numPr>
+      </w:pPr>
+      <w:proofErr w:type="spellStart"/>
+      <w:r>
+        <w:rPr>
+          <w:b/>
+          <w:bCs/>
+        </w:rPr>
+        <w:t>AMPScript</w:t>
+      </w:r>
+      <w:proofErr w:type="spellEnd"/>
+      <w:r>
+        <w:t xml:space="preserve"> para crear/actualizar Leads en SFMC y pasarlos al CRM</w:t>
+      </w:r>
       <w:r>
         <w:t>:</w:t>
       </w:r>
@@ -46,50 +90,330 @@
       <w:pPr>
         <w:pStyle w:val="Prrafodelista"/>
         <w:numPr>
+          <w:ilvl w:val="1"/>
+          <w:numId w:val="2"/>
+        </w:numPr>
+      </w:pPr>
+      <w:r>
+        <w:t xml:space="preserve">Función </w:t>
+      </w:r>
+      <w:proofErr w:type="spellStart"/>
+      <w:r>
+        <w:rPr>
+          <w:b/>
+          <w:bCs/>
+        </w:rPr>
+        <w:t>RetrieveSalesforceObjects</w:t>
+      </w:r>
+      <w:proofErr w:type="spellEnd"/>
+      <w:r>
+        <w:rPr>
+          <w:b/>
+          <w:bCs/>
+        </w:rPr>
+        <w:t>()</w:t>
+      </w:r>
+      <w:r>
+        <w:t xml:space="preserve"> -&gt; Función de control de DUPLICADOS POR EL EMAIL</w:t>
+      </w:r>
+      <w:r>
+        <w:t xml:space="preserve"> -&gt; Si ya existe se Actualiza y si NO EXISTE se crea</w:t>
+      </w:r>
+    </w:p>
+    <w:p>
+      <w:pPr>
+        <w:pStyle w:val="Prrafodelista"/>
+        <w:numPr>
+          <w:ilvl w:val="1"/>
+          <w:numId w:val="2"/>
+        </w:numPr>
+      </w:pPr>
+      <w:r>
+        <w:t xml:space="preserve">Función </w:t>
+      </w:r>
+      <w:proofErr w:type="spellStart"/>
+      <w:r>
+        <w:rPr>
+          <w:b/>
+          <w:bCs/>
+        </w:rPr>
+        <w:t>UpdateSingleSalesforceObject</w:t>
+      </w:r>
+      <w:proofErr w:type="spellEnd"/>
+      <w:r>
+        <w:rPr>
+          <w:b/>
+          <w:bCs/>
+        </w:rPr>
+        <w:t>()</w:t>
+      </w:r>
+      <w:r>
+        <w:t xml:space="preserve"> -&gt; Función para </w:t>
+      </w:r>
+      <w:r>
+        <w:t>ACTUALIZAR</w:t>
+      </w:r>
+      <w:r>
+        <w:t xml:space="preserve"> un registro en Salesforce (SE PONE UN IF DE CONTROL </w:t>
+      </w:r>
+    </w:p>
+    <w:p>
+      <w:pPr>
+        <w:pStyle w:val="Prrafodelista"/>
+        <w:numPr>
+          <w:ilvl w:val="1"/>
+          <w:numId w:val="2"/>
+        </w:numPr>
+      </w:pPr>
+      <w:r>
+        <w:t xml:space="preserve">Función </w:t>
+      </w:r>
+      <w:proofErr w:type="spellStart"/>
+      <w:r>
+        <w:rPr>
+          <w:b/>
+          <w:bCs/>
+        </w:rPr>
+        <w:t>CreateSalesforceObject</w:t>
+      </w:r>
+      <w:proofErr w:type="spellEnd"/>
+      <w:r>
+        <w:rPr>
+          <w:b/>
+          <w:bCs/>
+        </w:rPr>
+        <w:t>()</w:t>
+      </w:r>
+      <w:r>
+        <w:t xml:space="preserve"> -&gt; Función para CREAR un registro en Salesforce (SE PONE UN IF DE CONTROL </w:t>
+      </w:r>
+    </w:p>
+    <w:p>
+      <w:pPr>
+        <w:pStyle w:val="Prrafodelista"/>
+        <w:ind w:left="1440"/>
+      </w:pPr>
+    </w:p>
+    <w:p>
+      <w:pPr>
+        <w:pStyle w:val="Prrafodelista"/>
+        <w:ind w:left="1440"/>
+      </w:pPr>
+    </w:p>
+    <w:p>
+      <w:pPr>
+        <w:pStyle w:val="Ttulo2"/>
+      </w:pPr>
+      <w:proofErr w:type="spellStart"/>
+      <w:r>
+        <w:t>CloudPage</w:t>
+      </w:r>
+      <w:proofErr w:type="spellEnd"/>
+      <w:r>
+        <w:t xml:space="preserve"> Inicio Formulario</w:t>
+      </w:r>
+    </w:p>
+    <w:p/>
+    <w:p>
+      <w:pPr>
+        <w:pStyle w:val="Prrafodelista"/>
+        <w:numPr>
           <w:ilvl w:val="0"/>
           <w:numId w:val="2"/>
         </w:numPr>
       </w:pPr>
       <w:r>
+        <w:t xml:space="preserve">Código </w:t>
+      </w:r>
+      <w:r>
+        <w:rPr>
+          <w:b/>
+          <w:bCs/>
+        </w:rPr>
+        <w:t>JavaScript</w:t>
+      </w:r>
+      <w:r>
+        <w:rPr>
+          <w:b/>
+          <w:bCs/>
+        </w:rPr>
+        <w:t>:</w:t>
+      </w:r>
+    </w:p>
+    <w:p>
+      <w:pPr>
+        <w:pStyle w:val="Prrafodelista"/>
+        <w:numPr>
+          <w:ilvl w:val="1"/>
+          <w:numId w:val="2"/>
+        </w:numPr>
+      </w:pPr>
+      <w:r>
+        <w:t xml:space="preserve"> Función </w:t>
+      </w:r>
+      <w:proofErr w:type="spellStart"/>
+      <w:r>
+        <w:rPr>
+          <w:b/>
+          <w:bCs/>
+        </w:rPr>
+        <w:t>updateAdults</w:t>
+      </w:r>
+      <w:proofErr w:type="spellEnd"/>
+      <w:r>
+        <w:rPr>
+          <w:b/>
+          <w:bCs/>
+        </w:rPr>
+        <w:t>()</w:t>
+      </w:r>
+      <w:r>
+        <w:t xml:space="preserve"> -&gt; Se activa cuando se cambian el número de adultos en el formulario. Según el número selecci</w:t>
+      </w:r>
+      <w:r>
+        <w:t>o</w:t>
+      </w:r>
+      <w:r>
+        <w:t>nado, crea campos de entrada para ingresar el DNI</w:t>
+      </w:r>
+    </w:p>
+    <w:p/>
+    <w:p>
+      <w:pPr>
+        <w:pStyle w:val="Prrafodelista"/>
+        <w:numPr>
+          <w:ilvl w:val="0"/>
+          <w:numId w:val="2"/>
+        </w:numPr>
+      </w:pPr>
+      <w:r>
+        <w:t xml:space="preserve">Código </w:t>
+      </w:r>
+      <w:proofErr w:type="spellStart"/>
+      <w:r>
+        <w:rPr>
+          <w:b/>
+          <w:bCs/>
+        </w:rPr>
+        <w:t>AMPScript</w:t>
+      </w:r>
+      <w:proofErr w:type="spellEnd"/>
+      <w:r>
+        <w:t>:</w:t>
+      </w:r>
+    </w:p>
+    <w:p>
+      <w:pPr>
+        <w:pStyle w:val="Prrafodelista"/>
+        <w:numPr>
+          <w:ilvl w:val="1"/>
+          <w:numId w:val="2"/>
+        </w:numPr>
+      </w:pPr>
+      <w:r>
         <w:t xml:space="preserve">Función </w:t>
       </w:r>
       <w:proofErr w:type="spellStart"/>
-      <w:proofErr w:type="gramStart"/>
-      <w:r>
-        <w:rPr>
-          <w:b/>
-          <w:bCs/>
-        </w:rPr>
-        <w:t>RetrieveSalesforceObjects</w:t>
-      </w:r>
-      <w:proofErr w:type="spellEnd"/>
-      <w:r>
-        <w:rPr>
-          <w:b/>
-          <w:bCs/>
-        </w:rPr>
-        <w:t>(</w:t>
-      </w:r>
-      <w:proofErr w:type="gramEnd"/>
-      <w:r>
-        <w:rPr>
-          <w:b/>
-          <w:bCs/>
-        </w:rPr>
-        <w:t>)</w:t>
-      </w:r>
-      <w:r>
-        <w:t xml:space="preserve"> -&gt; Función de control de DUPLICADOS POR EL EMAIL</w:t>
-      </w:r>
-      <w:r>
-        <w:t xml:space="preserve"> -&gt; Si ya existe se Actualiza y si NO EXISTE se crea</w:t>
-      </w:r>
-    </w:p>
-    <w:p>
-      <w:pPr>
-        <w:pStyle w:val="Prrafodelista"/>
-        <w:numPr>
-          <w:ilvl w:val="0"/>
+      <w:r>
+        <w:rPr>
+          <w:b/>
+          <w:bCs/>
+        </w:rPr>
+        <w:t>Now</w:t>
+      </w:r>
+      <w:proofErr w:type="spellEnd"/>
+      <w:r>
+        <w:rPr>
+          <w:b/>
+          <w:bCs/>
+        </w:rPr>
+        <w:t xml:space="preserve"> ()</w:t>
+      </w:r>
+      <w:r>
+        <w:t xml:space="preserve"> para obtener la fecha del campo “</w:t>
+      </w:r>
+      <w:proofErr w:type="spellStart"/>
+      <w:r>
+        <w:t>BookingDate</w:t>
+      </w:r>
+      <w:proofErr w:type="spellEnd"/>
+      <w:r>
+        <w:t>” cuando el usuario envíe el formulario</w:t>
+      </w:r>
+      <w:r>
+        <w:t xml:space="preserve">. Donde le ponemos input tipo </w:t>
+      </w:r>
+      <w:proofErr w:type="spellStart"/>
+      <w:r>
+        <w:rPr>
+          <w:b/>
+          <w:bCs/>
+        </w:rPr>
+        <w:t>hidden</w:t>
+      </w:r>
+      <w:proofErr w:type="spellEnd"/>
+      <w:r>
+        <w:t xml:space="preserve"> y </w:t>
+      </w:r>
+      <w:proofErr w:type="spellStart"/>
+      <w:r>
+        <w:rPr>
+          <w:b/>
+          <w:bCs/>
+        </w:rPr>
+        <w:t>value</w:t>
+      </w:r>
+      <w:proofErr w:type="spellEnd"/>
+      <w:r>
+        <w:rPr>
+          <w:i/>
+          <w:iCs/>
+        </w:rPr>
+        <w:t>=</w:t>
+      </w:r>
+      <w:r>
+        <w:rPr>
+          <w:i/>
+          <w:iCs/>
+        </w:rPr>
+        <w:t>”</w:t>
+      </w:r>
+      <w:r>
+        <w:rPr>
+          <w:i/>
+          <w:iCs/>
+        </w:rPr>
+        <w:t xml:space="preserve">valor recogido de la función </w:t>
+      </w:r>
+      <w:proofErr w:type="spellStart"/>
+      <w:r>
+        <w:rPr>
+          <w:i/>
+          <w:iCs/>
+        </w:rPr>
+        <w:t>Now</w:t>
+      </w:r>
+      <w:proofErr w:type="spellEnd"/>
+      <w:r>
+        <w:rPr>
+          <w:i/>
+          <w:iCs/>
+        </w:rPr>
+        <w:t>()</w:t>
+      </w:r>
+      <w:r>
+        <w:rPr>
+          <w:i/>
+          <w:iCs/>
+        </w:rPr>
+        <w:t>”</w:t>
+      </w:r>
+    </w:p>
+    <w:p>
+      <w:pPr>
+        <w:pStyle w:val="Prrafodelista"/>
+        <w:numPr>
+          <w:ilvl w:val="1"/>
           <w:numId w:val="2"/>
         </w:numPr>
       </w:pPr>
@@ -97,345 +421,6 @@
         <w:t xml:space="preserve">Función </w:t>
       </w:r>
       <w:proofErr w:type="spellStart"/>
-      <w:proofErr w:type="gramStart"/>
-      <w:r>
-        <w:rPr>
-          <w:b/>
-          <w:bCs/>
-        </w:rPr>
-        <w:t>UpdateSingleSalesforceObject</w:t>
-      </w:r>
-      <w:proofErr w:type="spellEnd"/>
-      <w:r>
-        <w:rPr>
-          <w:b/>
-          <w:bCs/>
-        </w:rPr>
-        <w:t>(</w:t>
-      </w:r>
-      <w:proofErr w:type="gramEnd"/>
-      <w:r>
-        <w:rPr>
-          <w:b/>
-          <w:bCs/>
-        </w:rPr>
-        <w:t>)</w:t>
-      </w:r>
-      <w:r>
-        <w:t xml:space="preserve"> -&gt; Función para </w:t>
-      </w:r>
-      <w:r>
-        <w:t>ACTUALIZAR</w:t>
-      </w:r>
-      <w:r>
-        <w:t xml:space="preserve"> un registro en Salesforce (SE PONE UN IF DE CONTROL </w:t>
-      </w:r>
-    </w:p>
-    <w:p>
-      <w:pPr>
-        <w:pStyle w:val="Prrafodelista"/>
-        <w:numPr>
-          <w:ilvl w:val="0"/>
-          <w:numId w:val="2"/>
-        </w:numPr>
-      </w:pPr>
-      <w:r>
-        <w:t xml:space="preserve">Función </w:t>
-      </w:r>
-      <w:proofErr w:type="spellStart"/>
-      <w:proofErr w:type="gramStart"/>
-      <w:r>
-        <w:rPr>
-          <w:b/>
-          <w:bCs/>
-        </w:rPr>
-        <w:t>Create</w:t>
-      </w:r>
-      <w:r>
-        <w:rPr>
-          <w:b/>
-          <w:bCs/>
-        </w:rPr>
-        <w:t>SalesforceObject</w:t>
-      </w:r>
-      <w:proofErr w:type="spellEnd"/>
-      <w:r>
-        <w:rPr>
-          <w:b/>
-          <w:bCs/>
-        </w:rPr>
-        <w:t>(</w:t>
-      </w:r>
-      <w:proofErr w:type="gramEnd"/>
-      <w:r>
-        <w:rPr>
-          <w:b/>
-          <w:bCs/>
-        </w:rPr>
-        <w:t>)</w:t>
-      </w:r>
-      <w:r>
-        <w:t xml:space="preserve"> -&gt; Función para </w:t>
-      </w:r>
-      <w:r>
-        <w:t>CREAR</w:t>
-      </w:r>
-      <w:r>
-        <w:t xml:space="preserve"> un registro en Salesforce (SE PONE UN IF DE CONTROL </w:t>
-      </w:r>
-    </w:p>
-    <w:p>
-      <w:pPr>
-        <w:pStyle w:val="Prrafodelista"/>
-        <w:ind w:left="1440"/>
-      </w:pPr>
-    </w:p>
-    <w:p>
-      <w:pPr>
-        <w:pStyle w:val="Prrafodelista"/>
-        <w:ind w:left="1440"/>
-      </w:pPr>
-    </w:p>
-    <w:p>
-      <w:pPr>
-        <w:pStyle w:val="Ttulo2"/>
-      </w:pPr>
-      <w:proofErr w:type="spellStart"/>
-      <w:r>
-        <w:t>CloudPage</w:t>
-      </w:r>
-      <w:proofErr w:type="spellEnd"/>
-      <w:r>
-        <w:t xml:space="preserve"> Inicio Formulario</w:t>
-      </w:r>
-    </w:p>
-    <w:p/>
-    <w:p>
-      <w:pPr>
-        <w:pStyle w:val="Prrafodelista"/>
-        <w:numPr>
-          <w:ilvl w:val="0"/>
-          <w:numId w:val="2"/>
-        </w:numPr>
-      </w:pPr>
-      <w:r>
-        <w:t xml:space="preserve">Código </w:t>
-      </w:r>
-      <w:r>
-        <w:rPr>
-          <w:b/>
-          <w:bCs/>
-        </w:rPr>
-        <w:t>JavaScript</w:t>
-      </w:r>
-      <w:r>
-        <w:rPr>
-          <w:b/>
-          <w:bCs/>
-        </w:rPr>
-        <w:t>:</w:t>
-      </w:r>
-    </w:p>
-    <w:p>
-      <w:pPr>
-        <w:pStyle w:val="Prrafodelista"/>
-        <w:numPr>
-          <w:ilvl w:val="1"/>
-          <w:numId w:val="2"/>
-        </w:numPr>
-      </w:pPr>
-      <w:r>
-        <w:t xml:space="preserve"> Función </w:t>
-      </w:r>
-      <w:proofErr w:type="spellStart"/>
-      <w:proofErr w:type="gramStart"/>
-      <w:r>
-        <w:rPr>
-          <w:b/>
-          <w:bCs/>
-        </w:rPr>
-        <w:t>updateAdults</w:t>
-      </w:r>
-      <w:proofErr w:type="spellEnd"/>
-      <w:r>
-        <w:rPr>
-          <w:b/>
-          <w:bCs/>
-        </w:rPr>
-        <w:t>(</w:t>
-      </w:r>
-      <w:proofErr w:type="gramEnd"/>
-      <w:r>
-        <w:rPr>
-          <w:b/>
-          <w:bCs/>
-        </w:rPr>
-        <w:t>)</w:t>
-      </w:r>
-      <w:r>
-        <w:t xml:space="preserve"> -&gt; Se activa cuando se cambian el número de adultos en el formulario. Según el número selecci</w:t>
-      </w:r>
-      <w:r>
-        <w:t>o</w:t>
-      </w:r>
-      <w:r>
-        <w:t>nado, crea campos de entrada para ingresar el DNI</w:t>
-      </w:r>
-    </w:p>
-    <w:p/>
-    <w:p>
-      <w:pPr>
-        <w:pStyle w:val="Prrafodelista"/>
-        <w:numPr>
-          <w:ilvl w:val="0"/>
-          <w:numId w:val="2"/>
-        </w:numPr>
-      </w:pPr>
-      <w:r>
-        <w:t xml:space="preserve">Código </w:t>
-      </w:r>
-      <w:proofErr w:type="spellStart"/>
-      <w:r>
-        <w:rPr>
-          <w:b/>
-          <w:bCs/>
-        </w:rPr>
-        <w:t>AMPScript</w:t>
-      </w:r>
-      <w:proofErr w:type="spellEnd"/>
-      <w:r>
-        <w:t>:</w:t>
-      </w:r>
-    </w:p>
-    <w:p>
-      <w:pPr>
-        <w:pStyle w:val="Prrafodelista"/>
-        <w:numPr>
-          <w:ilvl w:val="1"/>
-          <w:numId w:val="2"/>
-        </w:numPr>
-      </w:pPr>
-      <w:r>
-        <w:t xml:space="preserve">Función </w:t>
-      </w:r>
-      <w:proofErr w:type="spellStart"/>
-      <w:r>
-        <w:rPr>
-          <w:b/>
-          <w:bCs/>
-        </w:rPr>
-        <w:t>Now</w:t>
-      </w:r>
-      <w:proofErr w:type="spellEnd"/>
-      <w:r>
-        <w:rPr>
-          <w:b/>
-          <w:bCs/>
-        </w:rPr>
-        <w:t xml:space="preserve"> ()</w:t>
-      </w:r>
-      <w:r>
-        <w:t xml:space="preserve"> para obtener la fecha del campo “</w:t>
-      </w:r>
-      <w:proofErr w:type="spellStart"/>
-      <w:r>
-        <w:t>BookingDate</w:t>
-      </w:r>
-      <w:proofErr w:type="spellEnd"/>
-      <w:r>
-        <w:t>” cuando el usuario envíe el formulario</w:t>
-      </w:r>
-      <w:r>
-        <w:t xml:space="preserve">. Donde le ponemos input tipo </w:t>
-      </w:r>
-      <w:proofErr w:type="spellStart"/>
-      <w:r>
-        <w:rPr>
-          <w:b/>
-          <w:bCs/>
-        </w:rPr>
-        <w:t>hidden</w:t>
-      </w:r>
-      <w:proofErr w:type="spellEnd"/>
-      <w:r>
-        <w:t xml:space="preserve"> y </w:t>
-      </w:r>
-      <w:proofErr w:type="spellStart"/>
-      <w:r>
-        <w:rPr>
-          <w:b/>
-          <w:bCs/>
-        </w:rPr>
-        <w:t>value</w:t>
-      </w:r>
-      <w:proofErr w:type="spellEnd"/>
-      <w:proofErr w:type="gramStart"/>
-      <w:r>
-        <w:rPr>
-          <w:i/>
-          <w:iCs/>
-        </w:rPr>
-        <w:t>=</w:t>
-      </w:r>
-      <w:r>
-        <w:rPr>
-          <w:i/>
-          <w:iCs/>
-        </w:rPr>
-        <w:t>”</w:t>
-      </w:r>
-      <w:r>
-        <w:rPr>
-          <w:i/>
-          <w:iCs/>
-        </w:rPr>
-        <w:t>valor</w:t>
-      </w:r>
-      <w:proofErr w:type="gramEnd"/>
-      <w:r>
-        <w:rPr>
-          <w:i/>
-          <w:iCs/>
-        </w:rPr>
-        <w:t xml:space="preserve"> recogido de la función </w:t>
-      </w:r>
-      <w:proofErr w:type="spellStart"/>
-      <w:r>
-        <w:rPr>
-          <w:i/>
-          <w:iCs/>
-        </w:rPr>
-        <w:t>Now</w:t>
-      </w:r>
-      <w:proofErr w:type="spellEnd"/>
-      <w:r>
-        <w:rPr>
-          <w:i/>
-          <w:iCs/>
-        </w:rPr>
-        <w:t>()</w:t>
-      </w:r>
-      <w:r>
-        <w:rPr>
-          <w:i/>
-          <w:iCs/>
-        </w:rPr>
-        <w:t>”</w:t>
-      </w:r>
-    </w:p>
-    <w:p>
-      <w:pPr>
-        <w:pStyle w:val="Prrafodelista"/>
-        <w:numPr>
-          <w:ilvl w:val="1"/>
-          <w:numId w:val="2"/>
-        </w:numPr>
-      </w:pPr>
-      <w:r>
-        <w:t xml:space="preserve">Función </w:t>
-      </w:r>
-      <w:proofErr w:type="spellStart"/>
-      <w:proofErr w:type="gramStart"/>
       <w:r>
         <w:rPr>
           <w:b/>
@@ -449,15 +434,7 @@
           <w:b/>
           <w:bCs/>
         </w:rPr>
-        <w:t>(</w:t>
-      </w:r>
-      <w:proofErr w:type="gramEnd"/>
-      <w:r>
-        <w:rPr>
-          <w:b/>
-          <w:bCs/>
-        </w:rPr>
-        <w:t>GUID(), 1, 10)</w:t>
+        <w:t>(GUID(), 1, 10)</w:t>
       </w:r>
       <w:r>
         <w:rPr>
@@ -523,7 +500,7 @@
       <w:r>
         <w:t xml:space="preserve">obtenido en: </w:t>
       </w:r>
-      <w:hyperlink r:id="rId5" w:history="1">
+      <w:hyperlink r:id="rId6" w:history="1">
         <w:r>
           <w:rPr>
             <w:rStyle w:val="Hipervnculo"/>
@@ -573,7 +550,6 @@
         <w:t xml:space="preserve"> el método </w:t>
       </w:r>
       <w:proofErr w:type="spellStart"/>
-      <w:proofErr w:type="gramStart"/>
       <w:r>
         <w:rPr>
           <w:b/>
@@ -587,15 +563,7 @@
           <w:b/>
           <w:bCs/>
         </w:rPr>
-        <w:t>(</w:t>
-      </w:r>
-      <w:proofErr w:type="gramEnd"/>
-      <w:r>
-        <w:rPr>
-          <w:b/>
-          <w:bCs/>
-        </w:rPr>
-        <w:t>)</w:t>
+        <w:t>()</w:t>
       </w:r>
       <w:r>
         <w:t xml:space="preserve"> y le asignamos los valores con set @nombreVariable</w:t>
@@ -673,6 +641,7 @@
         </w:numPr>
       </w:pPr>
       <w:r>
+        <w:lastRenderedPageBreak/>
         <w:t xml:space="preserve">Recogemos </w:t>
       </w:r>
       <w:r>
@@ -726,7 +695,6 @@
         <w:t xml:space="preserve">objeto </w:t>
       </w:r>
       <w:proofErr w:type="spellStart"/>
-      <w:proofErr w:type="gramStart"/>
       <w:r>
         <w:rPr>
           <w:b/>
@@ -740,15 +708,7 @@
           <w:b/>
           <w:bCs/>
         </w:rPr>
-        <w:t>{</w:t>
-      </w:r>
-      <w:proofErr w:type="gramEnd"/>
-      <w:r>
-        <w:rPr>
-          <w:b/>
-          <w:bCs/>
-        </w:rPr>
-        <w:t>}</w:t>
+        <w:t>{}</w:t>
       </w:r>
       <w:r>
         <w:t xml:space="preserve"> con configuraciones como </w:t>
@@ -811,14 +771,12 @@
         </w:numPr>
       </w:pPr>
       <w:r>
-        <w:lastRenderedPageBreak/>
         <w:t>Con</w:t>
       </w:r>
       <w:r>
         <w:t xml:space="preserve"> </w:t>
       </w:r>
       <w:proofErr w:type="spellStart"/>
-      <w:proofErr w:type="gramStart"/>
       <w:r>
         <w:rPr>
           <w:b/>
@@ -832,15 +790,7 @@
           <w:b/>
           <w:bCs/>
         </w:rPr>
-        <w:t>(</w:t>
-      </w:r>
-      <w:proofErr w:type="gramEnd"/>
-      <w:r>
-        <w:rPr>
-          <w:b/>
-          <w:bCs/>
-        </w:rPr>
-        <w:t>)</w:t>
+        <w:t>()</w:t>
       </w:r>
       <w:r>
         <w:t xml:space="preserve"> envía una solicitud HTTP para desencadenar un evento en Marketing Cloud</w:t>
@@ -880,7 +830,6 @@
         <w:t xml:space="preserve">Utiliza la función </w:t>
       </w:r>
       <w:proofErr w:type="spellStart"/>
-      <w:proofErr w:type="gramStart"/>
       <w:r>
         <w:rPr>
           <w:b/>
@@ -894,15 +843,7 @@
           <w:b/>
           <w:bCs/>
         </w:rPr>
-        <w:t>(</w:t>
-      </w:r>
-      <w:proofErr w:type="gramEnd"/>
-      <w:r>
-        <w:rPr>
-          <w:b/>
-          <w:bCs/>
-        </w:rPr>
-        <w:t>)</w:t>
+        <w:t>()</w:t>
       </w:r>
       <w:r>
         <w:t xml:space="preserve"> para mostrar un mensaje en la página según si la operación fue exitosa o no.</w:t>
@@ -930,494 +871,1101 @@
           <w:ilvl w:val="0"/>
           <w:numId w:val="2"/>
         </w:numPr>
-      </w:pPr>
-      <w:r>
-        <w:t xml:space="preserve">Email </w:t>
-      </w:r>
-      <w:proofErr w:type="spellStart"/>
-      <w:r>
-        <w:t>Welcome</w:t>
-      </w:r>
-      <w:proofErr w:type="spellEnd"/>
-    </w:p>
+        <w:rPr>
+          <w:sz w:val="24"/>
+          <w:szCs w:val="24"/>
+        </w:rPr>
+      </w:pPr>
+      <w:r>
+        <w:rPr>
+          <w:sz w:val="24"/>
+          <w:szCs w:val="24"/>
+        </w:rPr>
+        <w:t>Recuperación de Copies basada en el idioma del usuario:</w:t>
+      </w:r>
+    </w:p>
+    <w:p>
+      <w:pPr>
+        <w:pStyle w:val="Prrafodelista"/>
+        <w:numPr>
+          <w:ilvl w:val="1"/>
+          <w:numId w:val="2"/>
+        </w:numPr>
+      </w:pPr>
+      <w:proofErr w:type="spellStart"/>
+      <w:r>
+        <w:rPr>
+          <w:b/>
+          <w:bCs/>
+        </w:rPr>
+        <w:t>AttributeValue</w:t>
+      </w:r>
+      <w:proofErr w:type="spellEnd"/>
+      <w:r>
+        <w:t>: Obtiene el valor de los atributos "</w:t>
+      </w:r>
+      <w:proofErr w:type="spellStart"/>
+      <w:r>
+        <w:t>Language</w:t>
+      </w:r>
+      <w:proofErr w:type="spellEnd"/>
+      <w:r>
+        <w:t>" y "</w:t>
+      </w:r>
+      <w:proofErr w:type="spellStart"/>
+      <w:r>
+        <w:t>HotelName</w:t>
+      </w:r>
+      <w:proofErr w:type="spellEnd"/>
+      <w:r>
+        <w:t>" del usuario.</w:t>
+      </w:r>
+    </w:p>
+    <w:p>
+      <w:pPr>
+        <w:pStyle w:val="Prrafodelista"/>
+        <w:numPr>
+          <w:ilvl w:val="1"/>
+          <w:numId w:val="2"/>
+        </w:numPr>
+      </w:pPr>
+      <w:proofErr w:type="spellStart"/>
+      <w:r>
+        <w:rPr>
+          <w:b/>
+          <w:bCs/>
+        </w:rPr>
+        <w:t>LookupRows</w:t>
+      </w:r>
+      <w:proofErr w:type="spellEnd"/>
+      <w:r>
+        <w:t>: Busca múltiples filas en la tabla "</w:t>
+      </w:r>
+      <w:proofErr w:type="spellStart"/>
+      <w:r>
+        <w:t>DE_Copies</w:t>
+      </w:r>
+      <w:proofErr w:type="spellEnd"/>
+      <w:r>
+        <w:t>" en base al idioma del usuario.</w:t>
+      </w:r>
+    </w:p>
+    <w:p>
+      <w:pPr>
+        <w:pStyle w:val="Prrafodelista"/>
+        <w:numPr>
+          <w:ilvl w:val="1"/>
+          <w:numId w:val="2"/>
+        </w:numPr>
+      </w:pPr>
+      <w:proofErr w:type="spellStart"/>
+      <w:r>
+        <w:rPr>
+          <w:b/>
+          <w:bCs/>
+        </w:rPr>
+        <w:t>rowcount</w:t>
+      </w:r>
+      <w:proofErr w:type="spellEnd"/>
+      <w:r>
+        <w:t>: Cuenta el número de filas devueltas.</w:t>
+      </w:r>
+    </w:p>
+    <w:p>
+      <w:pPr>
+        <w:pStyle w:val="Prrafodelista"/>
+        <w:numPr>
+          <w:ilvl w:val="1"/>
+          <w:numId w:val="2"/>
+        </w:numPr>
+      </w:pPr>
+      <w:proofErr w:type="spellStart"/>
+      <w:r>
+        <w:rPr>
+          <w:b/>
+          <w:bCs/>
+        </w:rPr>
+        <w:t>row</w:t>
+      </w:r>
+      <w:proofErr w:type="spellEnd"/>
+      <w:r>
+        <w:rPr>
+          <w:b/>
+          <w:bCs/>
+        </w:rPr>
+        <w:t xml:space="preserve"> y </w:t>
+      </w:r>
+      <w:proofErr w:type="spellStart"/>
+      <w:r>
+        <w:rPr>
+          <w:b/>
+          <w:bCs/>
+        </w:rPr>
+        <w:t>field</w:t>
+      </w:r>
+      <w:proofErr w:type="spellEnd"/>
+      <w:r>
+        <w:t>: Si hay filas, recoge los distintos campos como "</w:t>
+      </w:r>
+      <w:proofErr w:type="spellStart"/>
+      <w:r>
+        <w:t>Greeting</w:t>
+      </w:r>
+      <w:proofErr w:type="spellEnd"/>
+      <w:r>
+        <w:t>", "</w:t>
+      </w:r>
+      <w:proofErr w:type="spellStart"/>
+      <w:r>
+        <w:t>Main</w:t>
+      </w:r>
+      <w:proofErr w:type="spellEnd"/>
+      <w:r>
+        <w:t>", etc.</w:t>
+      </w:r>
+    </w:p>
+    <w:p>
+      <w:pPr>
+        <w:pStyle w:val="Prrafodelista"/>
+        <w:numPr>
+          <w:ilvl w:val="0"/>
+          <w:numId w:val="2"/>
+        </w:numPr>
+        <w:rPr>
+          <w:sz w:val="24"/>
+          <w:szCs w:val="24"/>
+        </w:rPr>
+      </w:pPr>
+      <w:r>
+        <w:rPr>
+          <w:sz w:val="24"/>
+          <w:szCs w:val="24"/>
+        </w:rPr>
+        <w:t>Recuperación de información del Hotel</w:t>
+      </w:r>
+    </w:p>
+    <w:p>
+      <w:pPr>
+        <w:pStyle w:val="Prrafodelista"/>
+        <w:numPr>
+          <w:ilvl w:val="1"/>
+          <w:numId w:val="2"/>
+        </w:numPr>
+      </w:pPr>
+      <w:proofErr w:type="spellStart"/>
+      <w:r>
+        <w:rPr>
+          <w:b/>
+          <w:bCs/>
+        </w:rPr>
+        <w:t>LookupRows</w:t>
+      </w:r>
+      <w:proofErr w:type="spellEnd"/>
+      <w:r>
+        <w:t>: Busca múltiples filas en la tabla "</w:t>
+      </w:r>
+      <w:proofErr w:type="spellStart"/>
+      <w:r>
+        <w:t>DE_Hotels</w:t>
+      </w:r>
+      <w:proofErr w:type="spellEnd"/>
+      <w:r>
+        <w:t>" en base al nombre del hotel.</w:t>
+      </w:r>
+    </w:p>
+    <w:p>
+      <w:pPr>
+        <w:pStyle w:val="Prrafodelista"/>
+        <w:numPr>
+          <w:ilvl w:val="1"/>
+          <w:numId w:val="2"/>
+        </w:numPr>
+      </w:pPr>
+      <w:proofErr w:type="spellStart"/>
+      <w:r>
+        <w:rPr>
+          <w:b/>
+          <w:bCs/>
+        </w:rPr>
+        <w:t>rowcount</w:t>
+      </w:r>
+      <w:proofErr w:type="spellEnd"/>
+      <w:r>
+        <w:rPr>
+          <w:b/>
+          <w:bCs/>
+        </w:rPr>
+        <w:t xml:space="preserve">, </w:t>
+      </w:r>
+      <w:proofErr w:type="spellStart"/>
+      <w:r>
+        <w:rPr>
+          <w:b/>
+          <w:bCs/>
+        </w:rPr>
+        <w:t>row</w:t>
+      </w:r>
+      <w:proofErr w:type="spellEnd"/>
+      <w:r>
+        <w:rPr>
+          <w:b/>
+          <w:bCs/>
+        </w:rPr>
+        <w:t xml:space="preserve"> y </w:t>
+      </w:r>
+      <w:proofErr w:type="spellStart"/>
+      <w:r>
+        <w:rPr>
+          <w:b/>
+          <w:bCs/>
+        </w:rPr>
+        <w:t>field</w:t>
+      </w:r>
+      <w:proofErr w:type="spellEnd"/>
+      <w:r>
+        <w:t>: Si hay filas, recoge los campos como "Country", "City", etc.</w:t>
+      </w:r>
+    </w:p>
+    <w:p>
+      <w:pPr>
+        <w:pStyle w:val="Prrafodelista"/>
+        <w:numPr>
+          <w:ilvl w:val="0"/>
+          <w:numId w:val="2"/>
+        </w:numPr>
+        <w:rPr>
+          <w:sz w:val="24"/>
+          <w:szCs w:val="24"/>
+        </w:rPr>
+      </w:pPr>
+      <w:r>
+        <w:rPr>
+          <w:sz w:val="24"/>
+          <w:szCs w:val="24"/>
+        </w:rPr>
+        <w:t>Validaciones y obtención de Moneda</w:t>
+      </w:r>
+    </w:p>
+    <w:p>
+      <w:pPr>
+        <w:pStyle w:val="Prrafodelista"/>
+        <w:numPr>
+          <w:ilvl w:val="1"/>
+          <w:numId w:val="2"/>
+        </w:numPr>
+      </w:pPr>
+      <w:r>
+        <w:rPr>
+          <w:b/>
+          <w:bCs/>
+        </w:rPr>
+        <w:t xml:space="preserve">EMPTY y </w:t>
+      </w:r>
+      <w:proofErr w:type="spellStart"/>
+      <w:r>
+        <w:rPr>
+          <w:b/>
+          <w:bCs/>
+        </w:rPr>
+        <w:t>RaiseError</w:t>
+      </w:r>
+      <w:proofErr w:type="spellEnd"/>
+      <w:r>
+        <w:t>: Realiza una validación para asegurarse de que el idioma está presente.</w:t>
+      </w:r>
+    </w:p>
+    <w:p>
+      <w:pPr>
+        <w:pStyle w:val="Prrafodelista"/>
+        <w:numPr>
+          <w:ilvl w:val="1"/>
+          <w:numId w:val="2"/>
+        </w:numPr>
+      </w:pPr>
+      <w:proofErr w:type="spellStart"/>
+      <w:r>
+        <w:rPr>
+          <w:b/>
+          <w:bCs/>
+        </w:rPr>
+        <w:t>LookupRows</w:t>
+      </w:r>
+      <w:proofErr w:type="spellEnd"/>
+      <w:r>
+        <w:t>: Busca en "</w:t>
+      </w:r>
+      <w:proofErr w:type="spellStart"/>
+      <w:r>
+        <w:t>DE_Currency</w:t>
+      </w:r>
+      <w:proofErr w:type="spellEnd"/>
+      <w:r>
+        <w:t>" para encontrar el símbolo de moneda y la tasa de conversión.</w:t>
+      </w:r>
+    </w:p>
+    <w:p>
+      <w:pPr>
+        <w:pStyle w:val="Prrafodelista"/>
+        <w:numPr>
+          <w:ilvl w:val="0"/>
+          <w:numId w:val="2"/>
+        </w:numPr>
+        <w:rPr>
+          <w:sz w:val="24"/>
+          <w:szCs w:val="24"/>
+        </w:rPr>
+      </w:pPr>
+      <w:r>
+        <w:rPr>
+          <w:sz w:val="24"/>
+          <w:szCs w:val="24"/>
+        </w:rPr>
+        <w:t>Validación del hombre del Hotel y precio por noche</w:t>
+      </w:r>
+    </w:p>
+    <w:p>
+      <w:pPr>
+        <w:pStyle w:val="Prrafodelista"/>
+        <w:numPr>
+          <w:ilvl w:val="1"/>
+          <w:numId w:val="2"/>
+        </w:numPr>
+      </w:pPr>
+      <w:r>
+        <w:rPr>
+          <w:b/>
+          <w:bCs/>
+        </w:rPr>
+        <w:t xml:space="preserve">EMPTY y </w:t>
+      </w:r>
+      <w:proofErr w:type="spellStart"/>
+      <w:r>
+        <w:rPr>
+          <w:b/>
+          <w:bCs/>
+        </w:rPr>
+        <w:t>RaiseError</w:t>
+      </w:r>
+      <w:proofErr w:type="spellEnd"/>
+      <w:r>
+        <w:t>: Realiza una validación para el nombre del hotel.</w:t>
+      </w:r>
+    </w:p>
+    <w:p>
+      <w:pPr>
+        <w:pStyle w:val="Prrafodelista"/>
+        <w:numPr>
+          <w:ilvl w:val="1"/>
+          <w:numId w:val="2"/>
+        </w:numPr>
+      </w:pPr>
+      <w:proofErr w:type="spellStart"/>
+      <w:r>
+        <w:rPr>
+          <w:b/>
+          <w:bCs/>
+        </w:rPr>
+        <w:t>LookupRows</w:t>
+      </w:r>
+      <w:proofErr w:type="spellEnd"/>
+      <w:r>
+        <w:t>: Busca en "</w:t>
+      </w:r>
+      <w:proofErr w:type="spellStart"/>
+      <w:r>
+        <w:t>DE_Hotels</w:t>
+      </w:r>
+      <w:proofErr w:type="spellEnd"/>
+      <w:r>
+        <w:t>" para encontrar el precio por noche del hotel.</w:t>
+      </w:r>
+    </w:p>
+    <w:p>
+      <w:pPr>
+        <w:pStyle w:val="Prrafodelista"/>
+        <w:numPr>
+          <w:ilvl w:val="0"/>
+          <w:numId w:val="2"/>
+        </w:numPr>
+        <w:rPr>
+          <w:sz w:val="24"/>
+          <w:szCs w:val="24"/>
+        </w:rPr>
+      </w:pPr>
+      <w:r>
+        <w:rPr>
+          <w:sz w:val="24"/>
+          <w:szCs w:val="24"/>
+        </w:rPr>
+        <w:t>Cálculos</w:t>
+      </w:r>
+    </w:p>
+    <w:p>
+      <w:pPr>
+        <w:pStyle w:val="Prrafodelista"/>
+        <w:numPr>
+          <w:ilvl w:val="1"/>
+          <w:numId w:val="2"/>
+        </w:numPr>
+      </w:pPr>
+      <w:proofErr w:type="spellStart"/>
+      <w:r>
+        <w:rPr>
+          <w:b/>
+          <w:bCs/>
+        </w:rPr>
+        <w:t>Lookup</w:t>
+      </w:r>
+      <w:proofErr w:type="spellEnd"/>
+      <w:r>
+        <w:rPr>
+          <w:b/>
+          <w:bCs/>
+        </w:rPr>
+        <w:t xml:space="preserve">, </w:t>
+      </w:r>
+      <w:proofErr w:type="spellStart"/>
+      <w:r>
+        <w:rPr>
+          <w:b/>
+          <w:bCs/>
+        </w:rPr>
+        <w:t>Multiply</w:t>
+      </w:r>
+      <w:proofErr w:type="spellEnd"/>
+      <w:r>
+        <w:rPr>
+          <w:b/>
+          <w:bCs/>
+        </w:rPr>
+        <w:t xml:space="preserve">, y </w:t>
+      </w:r>
+      <w:proofErr w:type="spellStart"/>
+      <w:r>
+        <w:rPr>
+          <w:b/>
+          <w:bCs/>
+        </w:rPr>
+        <w:t>empty</w:t>
+      </w:r>
+      <w:proofErr w:type="spellEnd"/>
+      <w:r>
+        <w:t>: Realiza cálculos para el costo total y el costo total convertido.</w:t>
+      </w:r>
+    </w:p>
+    <w:p>
+      <w:pPr>
+        <w:pStyle w:val="Prrafodelista"/>
+        <w:numPr>
+          <w:ilvl w:val="0"/>
+          <w:numId w:val="2"/>
+        </w:numPr>
+        <w:rPr>
+          <w:sz w:val="24"/>
+          <w:szCs w:val="24"/>
+        </w:rPr>
+      </w:pPr>
+      <w:r>
+        <w:rPr>
+          <w:sz w:val="24"/>
+          <w:szCs w:val="24"/>
+        </w:rPr>
+        <w:t>Recuperación de textos para precio y moneda convertida</w:t>
+      </w:r>
+    </w:p>
+    <w:p>
+      <w:pPr>
+        <w:pStyle w:val="Prrafodelista"/>
+        <w:numPr>
+          <w:ilvl w:val="1"/>
+          <w:numId w:val="2"/>
+        </w:numPr>
+      </w:pPr>
+      <w:proofErr w:type="spellStart"/>
+      <w:r>
+        <w:rPr>
+          <w:b/>
+          <w:bCs/>
+        </w:rPr>
+        <w:t>LookupRows</w:t>
+      </w:r>
+      <w:proofErr w:type="spellEnd"/>
+      <w:r>
+        <w:rPr>
+          <w:b/>
+          <w:bCs/>
+        </w:rPr>
+        <w:t xml:space="preserve">, </w:t>
+      </w:r>
+      <w:proofErr w:type="spellStart"/>
+      <w:r>
+        <w:rPr>
+          <w:b/>
+          <w:bCs/>
+        </w:rPr>
+        <w:t>rowcount</w:t>
+      </w:r>
+      <w:proofErr w:type="spellEnd"/>
+      <w:r>
+        <w:rPr>
+          <w:b/>
+          <w:bCs/>
+        </w:rPr>
+        <w:t xml:space="preserve">, </w:t>
+      </w:r>
+      <w:proofErr w:type="spellStart"/>
+      <w:r>
+        <w:rPr>
+          <w:b/>
+          <w:bCs/>
+        </w:rPr>
+        <w:t>row</w:t>
+      </w:r>
+      <w:proofErr w:type="spellEnd"/>
+      <w:r>
+        <w:rPr>
+          <w:b/>
+          <w:bCs/>
+        </w:rPr>
+        <w:t xml:space="preserve">, y </w:t>
+      </w:r>
+      <w:proofErr w:type="spellStart"/>
+      <w:r>
+        <w:rPr>
+          <w:b/>
+          <w:bCs/>
+        </w:rPr>
+        <w:t>field</w:t>
+      </w:r>
+      <w:proofErr w:type="spellEnd"/>
+      <w:r>
+        <w:t>: Busca en "</w:t>
+      </w:r>
+      <w:proofErr w:type="spellStart"/>
+      <w:r>
+        <w:t>DE_Copies</w:t>
+      </w:r>
+      <w:proofErr w:type="spellEnd"/>
+      <w:r>
+        <w:t>" para encontrar los textos relacionados con la moneda y el precio.</w:t>
+      </w:r>
+    </w:p>
+    <w:p>
+      <w:pPr>
+        <w:pStyle w:val="Prrafodelista"/>
+        <w:numPr>
+          <w:ilvl w:val="0"/>
+          <w:numId w:val="2"/>
+        </w:numPr>
+        <w:rPr>
+          <w:sz w:val="24"/>
+          <w:szCs w:val="24"/>
+        </w:rPr>
+      </w:pPr>
+      <w:r>
+        <w:rPr>
+          <w:sz w:val="24"/>
+          <w:szCs w:val="24"/>
+        </w:rPr>
+        <w:t>Botones en el correo</w:t>
+      </w:r>
+    </w:p>
+    <w:p>
+      <w:pPr>
+        <w:pStyle w:val="Prrafodelista"/>
+        <w:numPr>
+          <w:ilvl w:val="1"/>
+          <w:numId w:val="2"/>
+        </w:numPr>
+      </w:pPr>
+      <w:proofErr w:type="spellStart"/>
+      <w:r>
+        <w:rPr>
+          <w:b/>
+          <w:bCs/>
+        </w:rPr>
+        <w:t>LookupRows</w:t>
+      </w:r>
+      <w:proofErr w:type="spellEnd"/>
+      <w:r>
+        <w:rPr>
+          <w:b/>
+          <w:bCs/>
+        </w:rPr>
+        <w:t xml:space="preserve">, </w:t>
+      </w:r>
+      <w:proofErr w:type="spellStart"/>
+      <w:r>
+        <w:rPr>
+          <w:b/>
+          <w:bCs/>
+        </w:rPr>
+        <w:t>rowcount</w:t>
+      </w:r>
+      <w:proofErr w:type="spellEnd"/>
+      <w:r>
+        <w:rPr>
+          <w:b/>
+          <w:bCs/>
+        </w:rPr>
+        <w:t xml:space="preserve">, </w:t>
+      </w:r>
+      <w:proofErr w:type="spellStart"/>
+      <w:r>
+        <w:rPr>
+          <w:b/>
+          <w:bCs/>
+        </w:rPr>
+        <w:t>row</w:t>
+      </w:r>
+      <w:proofErr w:type="spellEnd"/>
+      <w:r>
+        <w:rPr>
+          <w:b/>
+          <w:bCs/>
+        </w:rPr>
+        <w:t xml:space="preserve">, y </w:t>
+      </w:r>
+      <w:proofErr w:type="spellStart"/>
+      <w:r>
+        <w:rPr>
+          <w:b/>
+          <w:bCs/>
+        </w:rPr>
+        <w:t>field</w:t>
+      </w:r>
+      <w:proofErr w:type="spellEnd"/>
+      <w:r>
+        <w:rPr>
+          <w:b/>
+          <w:bCs/>
+        </w:rPr>
+        <w:t>:</w:t>
+      </w:r>
+      <w:r>
+        <w:t xml:space="preserve"> Busca en "</w:t>
+      </w:r>
+      <w:proofErr w:type="spellStart"/>
+      <w:r>
+        <w:t>DE_Copies</w:t>
+      </w:r>
+      <w:proofErr w:type="spellEnd"/>
+      <w:r>
+        <w:t>" para encontrar los textos de los botones como "Cancelar reserva" o "Confirmar".</w:t>
+      </w:r>
+    </w:p>
+    <w:p/>
     <w:p>
       <w:pPr>
         <w:pStyle w:val="Ttulo2"/>
       </w:pPr>
       <w:proofErr w:type="spellStart"/>
       <w:r>
-        <w:t>CP_</w:t>
-      </w:r>
-      <w:r>
+        <w:t>CP_ConfirmedBooking</w:t>
+      </w:r>
+      <w:proofErr w:type="spellEnd"/>
+    </w:p>
+    <w:p/>
+    <w:p>
+      <w:pPr>
+        <w:pStyle w:val="Prrafodelista"/>
+        <w:numPr>
+          <w:ilvl w:val="0"/>
+          <w:numId w:val="2"/>
+        </w:numPr>
+      </w:pPr>
+      <w:r>
+        <w:t>Se recoge</w:t>
+      </w:r>
+      <w:r>
+        <w:t>n los datos pasados por el botón</w:t>
+      </w:r>
+      <w:r>
+        <w:t xml:space="preserve"> </w:t>
+      </w:r>
+      <w:r>
+        <w:t>con</w:t>
+      </w:r>
+      <w:r>
+        <w:t xml:space="preserve"> </w:t>
+      </w:r>
+      <w:proofErr w:type="spellStart"/>
+      <w:r>
+        <w:rPr>
+          <w:b/>
+          <w:bCs/>
+        </w:rPr>
+        <w:t>RequestParameter</w:t>
+      </w:r>
+      <w:proofErr w:type="spellEnd"/>
+      <w:r>
+        <w:rPr>
+          <w:b/>
+          <w:bCs/>
+        </w:rPr>
+        <w:t>("</w:t>
+      </w:r>
+      <w:proofErr w:type="spellStart"/>
+      <w:r>
+        <w:rPr>
+          <w:b/>
+          <w:bCs/>
+        </w:rPr>
+        <w:t>Booking_Id</w:t>
+      </w:r>
+      <w:proofErr w:type="spellEnd"/>
+      <w:r>
+        <w:rPr>
+          <w:b/>
+          <w:bCs/>
+        </w:rPr>
+        <w:t>")</w:t>
+      </w:r>
+      <w:r>
+        <w:t>’</w:t>
+      </w:r>
+    </w:p>
+    <w:p>
+      <w:pPr>
+        <w:pStyle w:val="Prrafodelista"/>
+        <w:numPr>
+          <w:ilvl w:val="0"/>
+          <w:numId w:val="2"/>
+        </w:numPr>
+      </w:pPr>
+      <w:r>
+        <w:t xml:space="preserve">Se </w:t>
+      </w:r>
+      <w:r>
+        <w:rPr>
+          <w:b/>
+          <w:bCs/>
+        </w:rPr>
+        <w:t>a</w:t>
+      </w:r>
+      <w:r>
+        <w:rPr>
+          <w:b/>
+          <w:bCs/>
+        </w:rPr>
+        <w:t>ctualiza el Estado de la Reserva</w:t>
+      </w:r>
+      <w:r>
+        <w:t xml:space="preserve"> </w:t>
+      </w:r>
+      <w:r>
+        <w:t xml:space="preserve">con </w:t>
+      </w:r>
+      <w:r>
+        <w:t xml:space="preserve">la </w:t>
+      </w:r>
+      <w:r>
+        <w:rPr>
+          <w:b/>
+          <w:bCs/>
+        </w:rPr>
+        <w:t xml:space="preserve">función </w:t>
+      </w:r>
+      <w:proofErr w:type="spellStart"/>
+      <w:r>
+        <w:rPr>
+          <w:b/>
+          <w:bCs/>
+        </w:rPr>
+        <w:t>UpdateDE</w:t>
+      </w:r>
+      <w:proofErr w:type="spellEnd"/>
+      <w:r>
+        <w:rPr>
+          <w:b/>
+          <w:bCs/>
+        </w:rPr>
+        <w:t>():</w:t>
+      </w:r>
+    </w:p>
+    <w:p>
+      <w:pPr>
+        <w:pStyle w:val="Prrafodelista"/>
+        <w:numPr>
+          <w:ilvl w:val="1"/>
+          <w:numId w:val="2"/>
+        </w:numPr>
+      </w:pPr>
+      <w:r>
+        <w:rPr>
+          <w:i/>
+          <w:iCs/>
+        </w:rPr>
+        <w:t xml:space="preserve">set @result = </w:t>
+      </w:r>
+      <w:proofErr w:type="spellStart"/>
+      <w:r>
+        <w:rPr>
+          <w:i/>
+          <w:iCs/>
+        </w:rPr>
+        <w:t>UpdateDE</w:t>
+      </w:r>
+      <w:proofErr w:type="spellEnd"/>
+      <w:r>
+        <w:rPr>
+          <w:i/>
+          <w:iCs/>
+        </w:rPr>
+        <w:t>("</w:t>
+      </w:r>
+      <w:proofErr w:type="spellStart"/>
+      <w:r>
+        <w:rPr>
+          <w:i/>
+          <w:iCs/>
+        </w:rPr>
+        <w:t>DE_Bookings</w:t>
+      </w:r>
+      <w:proofErr w:type="spellEnd"/>
+      <w:r>
+        <w:rPr>
+          <w:i/>
+          <w:iCs/>
+        </w:rPr>
+        <w:t>", 1, "</w:t>
+      </w:r>
+      <w:proofErr w:type="spellStart"/>
+      <w:r>
+        <w:rPr>
+          <w:i/>
+          <w:iCs/>
+        </w:rPr>
+        <w:t>Booking_Id</w:t>
+      </w:r>
+      <w:proofErr w:type="spellEnd"/>
+      <w:r>
+        <w:rPr>
+          <w:i/>
+          <w:iCs/>
+        </w:rPr>
+        <w:t>", @Booking_Id, "Status", "</w:t>
+      </w:r>
+      <w:proofErr w:type="spellStart"/>
+      <w:r>
+        <w:rPr>
+          <w:b/>
+          <w:bCs/>
+          <w:i/>
+          <w:iCs/>
+          <w:color w:val="00B050"/>
+        </w:rPr>
         <w:t>Confirmed</w:t>
       </w:r>
-      <w:r>
-        <w:t>Booking</w:t>
-      </w:r>
-      <w:proofErr w:type="spellEnd"/>
+      <w:proofErr w:type="spellEnd"/>
+      <w:r>
+        <w:rPr>
+          <w:i/>
+          <w:iCs/>
+        </w:rPr>
+        <w:t>")</w:t>
+      </w:r>
+      <w:r>
+        <w:t xml:space="preserve"> </w:t>
+      </w:r>
+      <w:r>
+        <w:sym w:font="Wingdings" w:char="F0E0"/>
+      </w:r>
+      <w:r>
+        <w:t xml:space="preserve"> Campo </w:t>
+      </w:r>
+      <w:r>
+        <w:rPr>
+          <w:b/>
+          <w:bCs/>
+        </w:rPr>
+        <w:t>Status</w:t>
+      </w:r>
+    </w:p>
+    <w:p>
+      <w:pPr>
+        <w:pStyle w:val="Prrafodelista"/>
+        <w:numPr>
+          <w:ilvl w:val="0"/>
+          <w:numId w:val="2"/>
+        </w:numPr>
+      </w:pPr>
+      <w:r>
+        <w:t xml:space="preserve">Se utiliza la </w:t>
+      </w:r>
+      <w:r>
+        <w:rPr>
+          <w:b/>
+          <w:bCs/>
+        </w:rPr>
+        <w:t xml:space="preserve">función </w:t>
+      </w:r>
+      <w:proofErr w:type="spellStart"/>
+      <w:r>
+        <w:rPr>
+          <w:b/>
+          <w:bCs/>
+        </w:rPr>
+        <w:t>Lookup</w:t>
+      </w:r>
+      <w:proofErr w:type="spellEnd"/>
+      <w:r>
+        <w:t xml:space="preserve"> para </w:t>
+      </w:r>
+      <w:r>
+        <w:t xml:space="preserve">Consultar el </w:t>
+      </w:r>
+      <w:r>
+        <w:rPr>
+          <w:b/>
+          <w:bCs/>
+        </w:rPr>
+        <w:t>valor de Status</w:t>
+      </w:r>
+      <w:r>
+        <w:rPr>
+          <w:b/>
+          <w:bCs/>
+        </w:rPr>
+        <w:t xml:space="preserve"> Actualizado</w:t>
+      </w:r>
+    </w:p>
+    <w:p>
+      <w:pPr>
+        <w:pStyle w:val="Prrafodelista"/>
+        <w:numPr>
+          <w:ilvl w:val="1"/>
+          <w:numId w:val="2"/>
+        </w:numPr>
+      </w:pPr>
+      <w:r>
+        <w:rPr>
+          <w:i/>
+          <w:iCs/>
+        </w:rPr>
+        <w:t xml:space="preserve">set @statusValue = </w:t>
+      </w:r>
+      <w:proofErr w:type="spellStart"/>
+      <w:r>
+        <w:rPr>
+          <w:i/>
+          <w:iCs/>
+        </w:rPr>
+        <w:t>Lookup</w:t>
+      </w:r>
+      <w:proofErr w:type="spellEnd"/>
+      <w:r>
+        <w:rPr>
+          <w:i/>
+          <w:iCs/>
+        </w:rPr>
+        <w:t>("</w:t>
+      </w:r>
+      <w:proofErr w:type="spellStart"/>
+      <w:r>
+        <w:rPr>
+          <w:i/>
+          <w:iCs/>
+        </w:rPr>
+        <w:t>DE_Bookings</w:t>
+      </w:r>
+      <w:proofErr w:type="spellEnd"/>
+      <w:r>
+        <w:rPr>
+          <w:i/>
+          <w:iCs/>
+        </w:rPr>
+        <w:t>", "Status", "</w:t>
+      </w:r>
+      <w:proofErr w:type="spellStart"/>
+      <w:r>
+        <w:rPr>
+          <w:i/>
+          <w:iCs/>
+        </w:rPr>
+        <w:t>Booking_Id</w:t>
+      </w:r>
+      <w:proofErr w:type="spellEnd"/>
+      <w:r>
+        <w:rPr>
+          <w:i/>
+          <w:iCs/>
+        </w:rPr>
+        <w:t>", @Booking_Id)</w:t>
+      </w:r>
+    </w:p>
+    <w:p>
+      <w:pPr>
+        <w:pStyle w:val="Prrafodelista"/>
+        <w:numPr>
+          <w:ilvl w:val="0"/>
+          <w:numId w:val="2"/>
+        </w:numPr>
+      </w:pPr>
+      <w:r>
+        <w:t xml:space="preserve">Y luego </w:t>
+      </w:r>
+      <w:r>
+        <w:rPr>
+          <w:b/>
+          <w:bCs/>
+        </w:rPr>
+        <w:t>se pinta el CAMPO STATUS con</w:t>
+      </w:r>
+      <w:r>
+        <w:t xml:space="preserve"> </w:t>
+      </w:r>
+      <w:r>
+        <w:rPr>
+          <w:b/>
+          <w:bCs/>
+        </w:rPr>
+        <w:t xml:space="preserve">%%=v(@statusValue)=%% </w:t>
+      </w:r>
+      <w:r>
+        <w:t xml:space="preserve">para ver que se ha </w:t>
+      </w:r>
+      <w:r>
+        <w:t>actualizado</w:t>
+      </w:r>
+      <w:r>
+        <w:t xml:space="preserve"> bien, y ahora tenga valor </w:t>
+      </w:r>
+      <w:r>
+        <w:rPr>
+          <w:b/>
+          <w:bCs/>
+        </w:rPr>
+        <w:t>“</w:t>
+      </w:r>
+      <w:proofErr w:type="spellStart"/>
+      <w:r>
+        <w:rPr>
+          <w:b/>
+          <w:bCs/>
+          <w:i/>
+          <w:iCs/>
+          <w:color w:val="00B050"/>
+        </w:rPr>
+        <w:t>Confirmed</w:t>
+      </w:r>
+      <w:proofErr w:type="spellEnd"/>
+      <w:r>
+        <w:rPr>
+          <w:b/>
+          <w:bCs/>
+        </w:rPr>
+        <w:t>”</w:t>
+      </w:r>
     </w:p>
     <w:p/>
     <w:p>
       <w:pPr>
-        <w:pStyle w:val="Prrafodelista"/>
-        <w:numPr>
-          <w:ilvl w:val="0"/>
-          <w:numId w:val="2"/>
-        </w:numPr>
-      </w:pPr>
-      <w:r>
-        <w:t>Se r</w:t>
-      </w:r>
-      <w:r>
-        <w:t>ecoge</w:t>
-      </w:r>
-      <w:r>
-        <w:t>n los datos pasados por el botón</w:t>
-      </w:r>
-      <w:r>
-        <w:t xml:space="preserve"> </w:t>
-      </w:r>
-      <w:r>
-        <w:t>con</w:t>
-      </w:r>
-      <w:r>
-        <w:t xml:space="preserve"> </w:t>
-      </w:r>
-      <w:proofErr w:type="spellStart"/>
-      <w:r>
-        <w:rPr>
-          <w:b/>
-          <w:bCs/>
-        </w:rPr>
-        <w:t>RequestParameter</w:t>
-      </w:r>
-      <w:proofErr w:type="spellEnd"/>
-      <w:r>
-        <w:rPr>
-          <w:b/>
-          <w:bCs/>
-        </w:rPr>
-        <w:t>("</w:t>
-      </w:r>
-      <w:proofErr w:type="spellStart"/>
-      <w:r>
-        <w:rPr>
-          <w:b/>
-          <w:bCs/>
-        </w:rPr>
-        <w:t>Booking_Id</w:t>
-      </w:r>
-      <w:proofErr w:type="spellEnd"/>
-      <w:r>
-        <w:rPr>
-          <w:b/>
-          <w:bCs/>
-        </w:rPr>
-        <w:t>")</w:t>
-      </w:r>
-      <w:r>
-        <w:t>’</w:t>
-      </w:r>
-    </w:p>
-    <w:p>
-      <w:pPr>
-        <w:pStyle w:val="Prrafodelista"/>
-        <w:numPr>
-          <w:ilvl w:val="0"/>
-          <w:numId w:val="2"/>
-        </w:numPr>
-      </w:pPr>
-      <w:r>
-        <w:t xml:space="preserve">Se </w:t>
-      </w:r>
-      <w:r>
-        <w:rPr>
-          <w:b/>
-          <w:bCs/>
-        </w:rPr>
-        <w:t>a</w:t>
-      </w:r>
-      <w:r>
-        <w:rPr>
-          <w:b/>
-          <w:bCs/>
-        </w:rPr>
-        <w:t>ctualiza el Estado de la Reserva</w:t>
-      </w:r>
-      <w:r>
-        <w:t xml:space="preserve"> </w:t>
-      </w:r>
-      <w:r>
-        <w:t xml:space="preserve">con </w:t>
-      </w:r>
-      <w:r>
-        <w:t xml:space="preserve">la </w:t>
-      </w:r>
-      <w:r>
-        <w:rPr>
-          <w:b/>
-          <w:bCs/>
-        </w:rPr>
-        <w:t xml:space="preserve">función </w:t>
-      </w:r>
-      <w:proofErr w:type="spellStart"/>
-      <w:proofErr w:type="gramStart"/>
-      <w:r>
-        <w:rPr>
-          <w:b/>
-          <w:bCs/>
-        </w:rPr>
-        <w:t>UpdateDE</w:t>
-      </w:r>
-      <w:proofErr w:type="spellEnd"/>
-      <w:r>
-        <w:rPr>
-          <w:b/>
-          <w:bCs/>
-        </w:rPr>
-        <w:t>(</w:t>
-      </w:r>
-      <w:proofErr w:type="gramEnd"/>
-      <w:r>
-        <w:rPr>
-          <w:b/>
-          <w:bCs/>
-        </w:rPr>
-        <w:t>):</w:t>
-      </w:r>
-    </w:p>
-    <w:p>
-      <w:pPr>
-        <w:pStyle w:val="Prrafodelista"/>
-        <w:numPr>
-          <w:ilvl w:val="1"/>
-          <w:numId w:val="2"/>
-        </w:numPr>
-      </w:pPr>
-      <w:r>
-        <w:rPr>
-          <w:i/>
-          <w:iCs/>
-        </w:rPr>
-        <w:t xml:space="preserve">set @result = </w:t>
-      </w:r>
-      <w:proofErr w:type="spellStart"/>
-      <w:proofErr w:type="gramStart"/>
-      <w:r>
-        <w:rPr>
-          <w:i/>
-          <w:iCs/>
-        </w:rPr>
-        <w:t>UpdateDE</w:t>
-      </w:r>
-      <w:proofErr w:type="spellEnd"/>
-      <w:r>
-        <w:rPr>
-          <w:i/>
-          <w:iCs/>
-        </w:rPr>
-        <w:t>(</w:t>
-      </w:r>
-      <w:proofErr w:type="gramEnd"/>
-      <w:r>
-        <w:rPr>
-          <w:i/>
-          <w:iCs/>
-        </w:rPr>
-        <w:t>"</w:t>
-      </w:r>
-      <w:proofErr w:type="spellStart"/>
-      <w:r>
-        <w:rPr>
-          <w:i/>
-          <w:iCs/>
-        </w:rPr>
-        <w:t>DE_Bookings</w:t>
-      </w:r>
-      <w:proofErr w:type="spellEnd"/>
-      <w:r>
-        <w:rPr>
-          <w:i/>
-          <w:iCs/>
-        </w:rPr>
-        <w:t>", 1, "</w:t>
-      </w:r>
-      <w:proofErr w:type="spellStart"/>
-      <w:r>
-        <w:rPr>
-          <w:i/>
-          <w:iCs/>
-        </w:rPr>
-        <w:t>Booking_Id</w:t>
-      </w:r>
-      <w:proofErr w:type="spellEnd"/>
-      <w:r>
-        <w:rPr>
-          <w:i/>
-          <w:iCs/>
-        </w:rPr>
-        <w:t>", @Booking_Id, "Status", "</w:t>
-      </w:r>
-      <w:proofErr w:type="spellStart"/>
-      <w:r>
-        <w:rPr>
-          <w:b/>
-          <w:bCs/>
-          <w:i/>
-          <w:iCs/>
-          <w:color w:val="00B050"/>
-        </w:rPr>
-        <w:t>Confirmed</w:t>
-      </w:r>
-      <w:proofErr w:type="spellEnd"/>
-      <w:r>
-        <w:rPr>
-          <w:i/>
-          <w:iCs/>
-        </w:rPr>
-        <w:t>")</w:t>
-      </w:r>
-      <w:r>
-        <w:t xml:space="preserve"> </w:t>
-      </w:r>
-      <w:r>
-        <w:sym w:font="Wingdings" w:char="F0E0"/>
-      </w:r>
-      <w:r>
-        <w:t xml:space="preserve"> Campo </w:t>
-      </w:r>
-      <w:r>
-        <w:rPr>
-          <w:b/>
-          <w:bCs/>
-        </w:rPr>
-        <w:t>Status</w:t>
-      </w:r>
-    </w:p>
-    <w:p>
-      <w:pPr>
-        <w:pStyle w:val="Prrafodelista"/>
-        <w:numPr>
-          <w:ilvl w:val="0"/>
-          <w:numId w:val="2"/>
-        </w:numPr>
-      </w:pPr>
-      <w:r>
-        <w:t xml:space="preserve">Se utiliza la </w:t>
-      </w:r>
-      <w:r>
-        <w:rPr>
-          <w:b/>
-          <w:bCs/>
-        </w:rPr>
-        <w:t xml:space="preserve">función </w:t>
-      </w:r>
-      <w:proofErr w:type="spellStart"/>
-      <w:r>
-        <w:rPr>
-          <w:b/>
-          <w:bCs/>
-        </w:rPr>
-        <w:t>Lookup</w:t>
-      </w:r>
-      <w:proofErr w:type="spellEnd"/>
-      <w:r>
-        <w:t xml:space="preserve"> para </w:t>
-      </w:r>
-      <w:r>
-        <w:t xml:space="preserve">Consultar el </w:t>
-      </w:r>
-      <w:r>
-        <w:rPr>
-          <w:b/>
-          <w:bCs/>
-        </w:rPr>
-        <w:t xml:space="preserve">valor de </w:t>
-      </w:r>
-      <w:proofErr w:type="gramStart"/>
-      <w:r>
-        <w:rPr>
-          <w:b/>
-          <w:bCs/>
-        </w:rPr>
-        <w:t>Status</w:t>
-      </w:r>
-      <w:proofErr w:type="gramEnd"/>
-      <w:r>
-        <w:rPr>
-          <w:b/>
-          <w:bCs/>
-        </w:rPr>
-        <w:t xml:space="preserve"> Actualizado</w:t>
-      </w:r>
-    </w:p>
-    <w:p>
-      <w:pPr>
-        <w:pStyle w:val="Prrafodelista"/>
-        <w:numPr>
-          <w:ilvl w:val="1"/>
-          <w:numId w:val="2"/>
-        </w:numPr>
-      </w:pPr>
-      <w:r>
-        <w:rPr>
-          <w:i/>
-          <w:iCs/>
-        </w:rPr>
-        <w:t xml:space="preserve">set @statusValue = </w:t>
-      </w:r>
-      <w:proofErr w:type="spellStart"/>
-      <w:proofErr w:type="gramStart"/>
-      <w:r>
-        <w:rPr>
-          <w:i/>
-          <w:iCs/>
-        </w:rPr>
-        <w:t>Lookup</w:t>
-      </w:r>
-      <w:proofErr w:type="spellEnd"/>
-      <w:r>
-        <w:rPr>
-          <w:i/>
-          <w:iCs/>
-        </w:rPr>
-        <w:t>(</w:t>
-      </w:r>
-      <w:proofErr w:type="gramEnd"/>
-      <w:r>
-        <w:rPr>
-          <w:i/>
-          <w:iCs/>
-        </w:rPr>
-        <w:t>"</w:t>
-      </w:r>
-      <w:proofErr w:type="spellStart"/>
-      <w:r>
-        <w:rPr>
-          <w:i/>
-          <w:iCs/>
-        </w:rPr>
-        <w:t>DE_Bookings</w:t>
-      </w:r>
-      <w:proofErr w:type="spellEnd"/>
-      <w:r>
-        <w:rPr>
-          <w:i/>
-          <w:iCs/>
-        </w:rPr>
-        <w:t>", "Status", "</w:t>
-      </w:r>
-      <w:proofErr w:type="spellStart"/>
-      <w:r>
-        <w:rPr>
-          <w:i/>
-          <w:iCs/>
-        </w:rPr>
-        <w:t>Booking_Id</w:t>
-      </w:r>
-      <w:proofErr w:type="spellEnd"/>
-      <w:r>
-        <w:rPr>
-          <w:i/>
-          <w:iCs/>
-        </w:rPr>
-        <w:t>", @Booking_Id)</w:t>
-      </w:r>
-    </w:p>
-    <w:p>
-      <w:pPr>
-        <w:pStyle w:val="Prrafodelista"/>
-        <w:numPr>
-          <w:ilvl w:val="0"/>
-          <w:numId w:val="2"/>
-        </w:numPr>
-      </w:pPr>
-      <w:r>
-        <w:t xml:space="preserve">Y luego </w:t>
-      </w:r>
-      <w:r>
-        <w:rPr>
-          <w:b/>
-          <w:bCs/>
-        </w:rPr>
-        <w:t>se pinta el CAMPO STATUS con</w:t>
-      </w:r>
-      <w:r>
-        <w:t xml:space="preserve"> </w:t>
-      </w:r>
-      <w:r>
-        <w:rPr>
-          <w:b/>
-          <w:bCs/>
-        </w:rPr>
-        <w:t>%%=v(@</w:t>
-      </w:r>
-      <w:proofErr w:type="gramStart"/>
-      <w:r>
-        <w:rPr>
-          <w:b/>
-          <w:bCs/>
-        </w:rPr>
-        <w:t>statusValue)=</w:t>
-      </w:r>
-      <w:proofErr w:type="gramEnd"/>
-      <w:r>
-        <w:rPr>
-          <w:b/>
-          <w:bCs/>
-        </w:rPr>
-        <w:t xml:space="preserve">%% </w:t>
-      </w:r>
-      <w:r>
-        <w:t xml:space="preserve">para ver que se ha </w:t>
-      </w:r>
-      <w:r>
-        <w:t>actualizado</w:t>
-      </w:r>
-      <w:r>
-        <w:t xml:space="preserve"> bien, y ahora tenga valor </w:t>
-      </w:r>
-      <w:r>
-        <w:rPr>
-          <w:b/>
-          <w:bCs/>
-        </w:rPr>
-        <w:t>“</w:t>
-      </w:r>
-      <w:proofErr w:type="spellStart"/>
-      <w:r>
-        <w:rPr>
-          <w:b/>
-          <w:bCs/>
-          <w:i/>
-          <w:iCs/>
-          <w:color w:val="00B050"/>
-        </w:rPr>
-        <w:t>Confirmed</w:t>
-      </w:r>
-      <w:proofErr w:type="spellEnd"/>
-      <w:r>
-        <w:rPr>
-          <w:b/>
-          <w:bCs/>
-        </w:rPr>
-        <w:t>”</w:t>
-      </w:r>
-    </w:p>
-    <w:p/>
-    <w:p>
-      <w:pPr>
         <w:pStyle w:val="Ttulo2"/>
       </w:pPr>
       <w:proofErr w:type="spellStart"/>
       <w:r>
-        <w:t>CP_</w:t>
-      </w:r>
-      <w:r>
-        <w:t>Canceled</w:t>
-      </w:r>
-      <w:r>
-        <w:t>Booking</w:t>
+        <w:t>CP_CanceledBooking</w:t>
       </w:r>
       <w:proofErr w:type="spellEnd"/>
     </w:p>
@@ -1510,7 +2058,6 @@
         <w:t xml:space="preserve">función </w:t>
       </w:r>
       <w:proofErr w:type="spellStart"/>
-      <w:proofErr w:type="gramStart"/>
       <w:r>
         <w:rPr>
           <w:b/>
@@ -1524,15 +2071,7 @@
           <w:b/>
           <w:bCs/>
         </w:rPr>
-        <w:t>(</w:t>
-      </w:r>
-      <w:proofErr w:type="gramEnd"/>
-      <w:r>
-        <w:rPr>
-          <w:b/>
-          <w:bCs/>
-        </w:rPr>
-        <w:t>):</w:t>
+        <w:t>():</w:t>
       </w:r>
     </w:p>
     <w:p>
@@ -1554,7 +2093,6 @@
         <w:t xml:space="preserve">set @result = </w:t>
       </w:r>
       <w:proofErr w:type="spellStart"/>
-      <w:proofErr w:type="gramStart"/>
       <w:r>
         <w:rPr>
           <w:i/>
@@ -1568,15 +2106,7 @@
           <w:i/>
           <w:iCs/>
         </w:rPr>
-        <w:t>(</w:t>
-      </w:r>
-      <w:proofErr w:type="gramEnd"/>
-      <w:r>
-        <w:rPr>
-          <w:i/>
-          <w:iCs/>
-        </w:rPr>
-        <w:t>"</w:t>
+        <w:t>("</w:t>
       </w:r>
       <w:proofErr w:type="spellStart"/>
       <w:r>
@@ -1681,23 +2211,7 @@
           <w:b/>
           <w:bCs/>
         </w:rPr>
-        <w:t xml:space="preserve">valor de </w:t>
-      </w:r>
-      <w:proofErr w:type="gramStart"/>
-      <w:r>
-        <w:rPr>
-          <w:b/>
-          <w:bCs/>
-        </w:rPr>
-        <w:t>Status</w:t>
-      </w:r>
-      <w:proofErr w:type="gramEnd"/>
-      <w:r>
-        <w:rPr>
-          <w:b/>
-          <w:bCs/>
-        </w:rPr>
-        <w:t xml:space="preserve"> Actualizado</w:t>
+        <w:t>valor de Status Actualizado</w:t>
       </w:r>
     </w:p>
     <w:p>
@@ -1716,7 +2230,6 @@
         <w:t xml:space="preserve">set @statusValue = </w:t>
       </w:r>
       <w:proofErr w:type="spellStart"/>
-      <w:proofErr w:type="gramStart"/>
       <w:r>
         <w:rPr>
           <w:i/>
@@ -1730,15 +2243,7 @@
           <w:i/>
           <w:iCs/>
         </w:rPr>
-        <w:t>(</w:t>
-      </w:r>
-      <w:proofErr w:type="gramEnd"/>
-      <w:r>
-        <w:rPr>
-          <w:i/>
-          <w:iCs/>
-        </w:rPr>
-        <w:t>"</w:t>
+        <w:t>("</w:t>
       </w:r>
       <w:proofErr w:type="spellStart"/>
       <w:r>
@@ -1799,23 +2304,7 @@
           <w:b/>
           <w:bCs/>
         </w:rPr>
-        <w:t>%%=v(@</w:t>
-      </w:r>
-      <w:proofErr w:type="gramStart"/>
-      <w:r>
-        <w:rPr>
-          <w:b/>
-          <w:bCs/>
-        </w:rPr>
-        <w:t>statusValue)=</w:t>
-      </w:r>
-      <w:proofErr w:type="gramEnd"/>
-      <w:r>
-        <w:rPr>
-          <w:b/>
-          <w:bCs/>
-        </w:rPr>
-        <w:t xml:space="preserve">%% </w:t>
+        <w:t xml:space="preserve">%%=v(@statusValue)=%% </w:t>
       </w:r>
       <w:r>
         <w:t xml:space="preserve">para ver que se ha </w:t>
@@ -1877,9 +2366,194 @@
       </w:pPr>
       <w:proofErr w:type="spellStart"/>
       <w:r>
-        <w:t>Asdf</w:t>
-      </w:r>
-      <w:proofErr w:type="spellEnd"/>
+        <w:t>AMPScript</w:t>
+      </w:r>
+      <w:proofErr w:type="spellEnd"/>
+      <w:r>
+        <w:t>:</w:t>
+      </w:r>
+    </w:p>
+    <w:p>
+      <w:pPr>
+        <w:pStyle w:val="Prrafodelista"/>
+        <w:numPr>
+          <w:ilvl w:val="1"/>
+          <w:numId w:val="4"/>
+        </w:numPr>
+      </w:pPr>
+      <w:r>
+        <w:t xml:space="preserve">Se recuperan todos los parámetros de la reserva con </w:t>
+      </w:r>
+      <w:r>
+        <w:rPr>
+          <w:b/>
+          <w:bCs/>
+        </w:rPr>
+        <w:t>“</w:t>
+      </w:r>
+      <w:proofErr w:type="spellStart"/>
+      <w:r>
+        <w:rPr>
+          <w:b/>
+          <w:bCs/>
+        </w:rPr>
+        <w:t>Requestparameter</w:t>
+      </w:r>
+      <w:proofErr w:type="spellEnd"/>
+      <w:r>
+        <w:rPr>
+          <w:b/>
+          <w:bCs/>
+        </w:rPr>
+        <w:t>()”</w:t>
+      </w:r>
+    </w:p>
+    <w:p>
+      <w:pPr>
+        <w:pStyle w:val="Prrafodelista"/>
+        <w:numPr>
+          <w:ilvl w:val="1"/>
+          <w:numId w:val="4"/>
+        </w:numPr>
+      </w:pPr>
+      <w:r>
+        <w:t xml:space="preserve">Se pintan en pantalla todos los parámetros de la reserva con </w:t>
+      </w:r>
+      <w:r>
+        <w:rPr>
+          <w:b/>
+          <w:bCs/>
+        </w:rPr>
+        <w:t>%%=v(@nombreVaviable)=%%</w:t>
+      </w:r>
+    </w:p>
+    <w:p>
+      <w:pPr>
+        <w:pStyle w:val="Prrafodelista"/>
+        <w:numPr>
+          <w:ilvl w:val="1"/>
+          <w:numId w:val="4"/>
+        </w:numPr>
+      </w:pPr>
+      <w:r>
+        <w:t>Se pinta el formulario con los diferentes campos</w:t>
+      </w:r>
+    </w:p>
+    <w:p>
+      <w:pPr>
+        <w:pStyle w:val="Prrafodelista"/>
+        <w:numPr>
+          <w:ilvl w:val="1"/>
+          <w:numId w:val="4"/>
+        </w:numPr>
+      </w:pPr>
+      <w:r>
+        <w:t xml:space="preserve">Se utiliza la función </w:t>
+      </w:r>
+      <w:proofErr w:type="spellStart"/>
+      <w:r>
+        <w:rPr>
+          <w:b/>
+          <w:bCs/>
+        </w:rPr>
+        <w:t>AttributeValue</w:t>
+      </w:r>
+      <w:proofErr w:type="spellEnd"/>
+      <w:r>
+        <w:rPr>
+          <w:b/>
+          <w:bCs/>
+        </w:rPr>
+        <w:t>(“</w:t>
+      </w:r>
+      <w:proofErr w:type="spellStart"/>
+      <w:r>
+        <w:rPr>
+          <w:b/>
+          <w:bCs/>
+        </w:rPr>
+        <w:t>Name</w:t>
+      </w:r>
+      <w:r>
+        <w:rPr>
+          <w:b/>
+          <w:bCs/>
+        </w:rPr>
+        <w:t>Input</w:t>
+      </w:r>
+      <w:proofErr w:type="spellEnd"/>
+      <w:r>
+        <w:rPr>
+          <w:b/>
+          <w:bCs/>
+        </w:rPr>
+        <w:t>”)</w:t>
+      </w:r>
+      <w:r>
+        <w:t xml:space="preserve"> para recoger los valores que el usuario ha puesto en el formulario para modificar</w:t>
+      </w:r>
+    </w:p>
+    <w:p>
+      <w:pPr>
+        <w:pStyle w:val="Prrafodelista"/>
+        <w:numPr>
+          <w:ilvl w:val="1"/>
+          <w:numId w:val="4"/>
+        </w:numPr>
+      </w:pPr>
+      <w:r>
+        <w:t xml:space="preserve">En el </w:t>
+      </w:r>
+      <w:r>
+        <w:rPr>
+          <w:b/>
+          <w:bCs/>
+        </w:rPr>
+        <w:t>ACTION</w:t>
+      </w:r>
+      <w:r>
+        <w:t xml:space="preserve"> del </w:t>
+      </w:r>
+      <w:proofErr w:type="spellStart"/>
+      <w:r>
+        <w:t>form</w:t>
+      </w:r>
+      <w:proofErr w:type="spellEnd"/>
+      <w:r>
+        <w:t xml:space="preserve"> se envían</w:t>
+      </w:r>
+      <w:r>
+        <w:t xml:space="preserve"> todos los datos de las variables</w:t>
+      </w:r>
+      <w:r>
+        <w:t xml:space="preserve"> a la </w:t>
+      </w:r>
+      <w:r>
+        <w:rPr>
+          <w:b/>
+          <w:bCs/>
+        </w:rPr>
+        <w:t>CP_ModifyBooking2</w:t>
+      </w:r>
+      <w:r>
+        <w:t xml:space="preserve">, donde se hará un </w:t>
+      </w:r>
+      <w:proofErr w:type="spellStart"/>
+      <w:r>
+        <w:t>update</w:t>
+      </w:r>
+      <w:proofErr w:type="spellEnd"/>
+      <w:r>
+        <w:t xml:space="preserve"> de </w:t>
+      </w:r>
+      <w:proofErr w:type="spellStart"/>
+      <w:r>
+        <w:t>estoso</w:t>
+      </w:r>
+      <w:proofErr w:type="spellEnd"/>
+      <w:r>
+        <w:t xml:space="preserve"> datos en la reserva.</w:t>
+      </w:r>
     </w:p>
     <w:p>
       <w:pPr>
@@ -1899,14 +2573,12 @@
         </w:numPr>
       </w:pPr>
       <w:r>
-        <w:lastRenderedPageBreak/>
         <w:t xml:space="preserve">Se recogen todas las variables que se pasan del formulario de </w:t>
       </w:r>
       <w:r>
         <w:t xml:space="preserve">“CP_ModifyBooking1” con </w:t>
       </w:r>
       <w:proofErr w:type="spellStart"/>
-      <w:proofErr w:type="gramStart"/>
       <w:r>
         <w:rPr>
           <w:b/>
@@ -1920,15 +2592,7 @@
           <w:b/>
           <w:bCs/>
         </w:rPr>
-        <w:t>(</w:t>
-      </w:r>
-      <w:proofErr w:type="gramEnd"/>
-      <w:r>
-        <w:rPr>
-          <w:b/>
-          <w:bCs/>
-        </w:rPr>
-        <w:t>)</w:t>
+        <w:t>()</w:t>
       </w:r>
     </w:p>
     <w:p>
@@ -1954,7 +2618,6 @@
         <w:t xml:space="preserve"> con la función </w:t>
       </w:r>
       <w:proofErr w:type="spellStart"/>
-      <w:proofErr w:type="gramStart"/>
       <w:r>
         <w:rPr>
           <w:b/>
@@ -1968,15 +2631,7 @@
           <w:b/>
           <w:bCs/>
         </w:rPr>
-        <w:t>(</w:t>
-      </w:r>
-      <w:proofErr w:type="gramEnd"/>
-      <w:r>
-        <w:rPr>
-          <w:b/>
-          <w:bCs/>
-        </w:rPr>
-        <w:t>)</w:t>
+        <w:t>()</w:t>
       </w:r>
       <w:r>
         <w:t xml:space="preserve"> </w:t>
@@ -2001,10 +2656,10 @@
           <w:i/>
           <w:iCs/>
         </w:rPr>
+        <w:lastRenderedPageBreak/>
         <w:t xml:space="preserve">set @rowsUpdated = </w:t>
       </w:r>
       <w:proofErr w:type="spellStart"/>
-      <w:proofErr w:type="gramStart"/>
       <w:r>
         <w:rPr>
           <w:i/>
@@ -2018,15 +2673,7 @@
           <w:i/>
           <w:iCs/>
         </w:rPr>
-        <w:t>(</w:t>
-      </w:r>
-      <w:proofErr w:type="gramEnd"/>
-      <w:r>
-        <w:rPr>
-          <w:i/>
-          <w:iCs/>
-        </w:rPr>
-        <w:t>"</w:t>
+        <w:t>("</w:t>
       </w:r>
       <w:proofErr w:type="spellStart"/>
       <w:r>
@@ -2302,30 +2949,14 @@
           <w:b/>
           <w:bCs/>
         </w:rPr>
-        <w:t>%%=v(@</w:t>
-      </w:r>
-      <w:proofErr w:type="gramStart"/>
-      <w:r>
-        <w:rPr>
-          <w:b/>
-          <w:bCs/>
-        </w:rPr>
-        <w:t>valorVariableCampo</w:t>
-      </w:r>
-      <w:r>
-        <w:rPr>
-          <w:b/>
-          <w:bCs/>
-        </w:rPr>
-        <w:t>)=</w:t>
-      </w:r>
-      <w:proofErr w:type="gramEnd"/>
-      <w:r>
-        <w:rPr>
-          <w:b/>
-          <w:bCs/>
-        </w:rPr>
-        <w:t>%%</w:t>
+        <w:t>%%=v(@valorVariableCampo</w:t>
+      </w:r>
+      <w:r>
+        <w:rPr>
+          <w:b/>
+          <w:bCs/>
+        </w:rPr>
+        <w:t>)=%%</w:t>
       </w:r>
     </w:p>
     <w:p/>
@@ -2381,7 +3012,6 @@
         <w:t xml:space="preserve">Recogemos parámetros con </w:t>
       </w:r>
       <w:proofErr w:type="spellStart"/>
-      <w:proofErr w:type="gramStart"/>
       <w:r>
         <w:rPr>
           <w:b/>
@@ -2395,15 +3025,7 @@
           <w:b/>
           <w:bCs/>
         </w:rPr>
-        <w:t>(</w:t>
-      </w:r>
-      <w:proofErr w:type="gramEnd"/>
-      <w:r>
-        <w:rPr>
-          <w:b/>
-          <w:bCs/>
-        </w:rPr>
-        <w:t>)</w:t>
+        <w:t>()</w:t>
       </w:r>
       <w:r>
         <w:t xml:space="preserve"> para recoger valores del </w:t>
@@ -2450,23 +3072,7 @@
           <w:b/>
           <w:bCs/>
         </w:rPr>
-        <w:t>%%=v(@</w:t>
-      </w:r>
-      <w:proofErr w:type="gramStart"/>
-      <w:r>
-        <w:rPr>
-          <w:b/>
-          <w:bCs/>
-        </w:rPr>
-        <w:t>landingContactID)=</w:t>
-      </w:r>
-      <w:proofErr w:type="gramEnd"/>
-      <w:r>
-        <w:rPr>
-          <w:b/>
-          <w:bCs/>
-        </w:rPr>
-        <w:t>%%</w:t>
+        <w:t>%%=v(@landingContactID)=%%</w:t>
       </w:r>
       <w:r>
         <w:rPr>
@@ -2575,13 +3181,7 @@
       </w:r>
       <w:proofErr w:type="spellEnd"/>
       <w:r>
-        <w:t>”, “nombreCampo1”, @valorCampo1, “</w:t>
-      </w:r>
-      <w:r>
-        <w:t>nombreCampo</w:t>
-      </w:r>
-      <w:r>
-        <w:t>2”, @valorCampo2)</w:t>
+        <w:t>”, “nombreCampo1”, @valorCampo1, “nombreCampo2”, @valorCampo2)</w:t>
       </w:r>
     </w:p>
     <w:p>
@@ -2735,7 +3335,7 @@
   <w:abstractNum w:abstractNumId="1" w15:restartNumberingAfterBreak="0">
     <w:nsid w:val="3429525C"/>
     <w:multiLevelType w:val="hybridMultilevel"/>
-    <w:tmpl w:val="B93E0E68"/>
+    <w:tmpl w:val="CEFE7610"/>
     <w:lvl w:ilvl="0" w:tplc="0C0A000F">
       <w:start w:val="1"/>
       <w:numFmt w:val="decimal"/>

</xml_diff>

<commit_message>
Se actualiza Modify2 para que inserte y Word
</commit_message>
<xml_diff>
--- a/MemoriaProyecto_JavierBlanco.docx
+++ b/MemoriaProyecto_JavierBlanco.docx
@@ -22,6 +22,15 @@
     <w:p>
       <w:pPr>
         <w:pStyle w:val="Ttulo2"/>
+      </w:pPr>
+      <w:r>
+        <w:t xml:space="preserve">Estructura </w:t>
+      </w:r>
+    </w:p>
+    <w:p/>
+    <w:p>
+      <w:pPr>
+        <w:pStyle w:val="Ttulo3"/>
       </w:pPr>
       <w:r>
         <w:t>Conexión con el</w:t>
@@ -98,6 +107,7 @@
         <w:t xml:space="preserve">Función </w:t>
       </w:r>
       <w:proofErr w:type="spellStart"/>
+      <w:proofErr w:type="gramStart"/>
       <w:r>
         <w:rPr>
           <w:b/>
@@ -111,7 +121,15 @@
           <w:b/>
           <w:bCs/>
         </w:rPr>
-        <w:t>()</w:t>
+        <w:t>(</w:t>
+      </w:r>
+      <w:proofErr w:type="gramEnd"/>
+      <w:r>
+        <w:rPr>
+          <w:b/>
+          <w:bCs/>
+        </w:rPr>
+        <w:t>)</w:t>
       </w:r>
       <w:r>
         <w:t xml:space="preserve"> -&gt; Función de control de DUPLICADOS POR EL EMAIL</w:t>
@@ -132,6 +150,7 @@
         <w:t xml:space="preserve">Función </w:t>
       </w:r>
       <w:proofErr w:type="spellStart"/>
+      <w:proofErr w:type="gramStart"/>
       <w:r>
         <w:rPr>
           <w:b/>
@@ -145,7 +164,15 @@
           <w:b/>
           <w:bCs/>
         </w:rPr>
-        <w:t>()</w:t>
+        <w:t>(</w:t>
+      </w:r>
+      <w:proofErr w:type="gramEnd"/>
+      <w:r>
+        <w:rPr>
+          <w:b/>
+          <w:bCs/>
+        </w:rPr>
+        <w:t>)</w:t>
       </w:r>
       <w:r>
         <w:t xml:space="preserve"> -&gt; Función para </w:t>
@@ -169,6 +196,7 @@
         <w:t xml:space="preserve">Función </w:t>
       </w:r>
       <w:proofErr w:type="spellStart"/>
+      <w:proofErr w:type="gramStart"/>
       <w:r>
         <w:rPr>
           <w:b/>
@@ -182,7 +210,15 @@
           <w:b/>
           <w:bCs/>
         </w:rPr>
-        <w:t>()</w:t>
+        <w:t>(</w:t>
+      </w:r>
+      <w:proofErr w:type="gramEnd"/>
+      <w:r>
+        <w:rPr>
+          <w:b/>
+          <w:bCs/>
+        </w:rPr>
+        <w:t>)</w:t>
       </w:r>
       <w:r>
         <w:t xml:space="preserve"> -&gt; Función para CREAR un registro en Salesforce (SE PONE UN IF DE CONTROL </w:t>
@@ -202,7 +238,7 @@
     </w:p>
     <w:p>
       <w:pPr>
-        <w:pStyle w:val="Ttulo2"/>
+        <w:pStyle w:val="Ttulo3"/>
       </w:pPr>
       <w:proofErr w:type="spellStart"/>
       <w:r>
@@ -252,6 +288,7 @@
         <w:t xml:space="preserve"> Función </w:t>
       </w:r>
       <w:proofErr w:type="spellStart"/>
+      <w:proofErr w:type="gramStart"/>
       <w:r>
         <w:rPr>
           <w:b/>
@@ -265,7 +302,15 @@
           <w:b/>
           <w:bCs/>
         </w:rPr>
-        <w:t>()</w:t>
+        <w:t>(</w:t>
+      </w:r>
+      <w:proofErr w:type="gramEnd"/>
+      <w:r>
+        <w:rPr>
+          <w:b/>
+          <w:bCs/>
+        </w:rPr>
+        <w:t>)</w:t>
       </w:r>
       <w:r>
         <w:t xml:space="preserve"> -&gt; Se activa cuando se cambian el número de adultos en el formulario. Según el número selecci</w:t>
@@ -364,6 +409,7 @@
         <w:t>value</w:t>
       </w:r>
       <w:proofErr w:type="spellEnd"/>
+      <w:proofErr w:type="gramStart"/>
       <w:r>
         <w:rPr>
           <w:i/>
@@ -383,7 +429,15 @@
           <w:i/>
           <w:iCs/>
         </w:rPr>
-        <w:t xml:space="preserve">valor recogido de la función </w:t>
+        <w:t>valor</w:t>
+      </w:r>
+      <w:proofErr w:type="gramEnd"/>
+      <w:r>
+        <w:rPr>
+          <w:i/>
+          <w:iCs/>
+        </w:rPr>
+        <w:t xml:space="preserve"> recogido de la función </w:t>
       </w:r>
       <w:proofErr w:type="spellStart"/>
       <w:r>
@@ -421,6 +475,7 @@
         <w:t xml:space="preserve">Función </w:t>
       </w:r>
       <w:proofErr w:type="spellStart"/>
+      <w:proofErr w:type="gramStart"/>
       <w:r>
         <w:rPr>
           <w:b/>
@@ -434,7 +489,15 @@
           <w:b/>
           <w:bCs/>
         </w:rPr>
-        <w:t>(GUID(), 1, 10)</w:t>
+        <w:t>(</w:t>
+      </w:r>
+      <w:proofErr w:type="gramEnd"/>
+      <w:r>
+        <w:rPr>
+          <w:b/>
+          <w:bCs/>
+        </w:rPr>
+        <w:t>GUID(), 1, 10)</w:t>
       </w:r>
       <w:r>
         <w:rPr>
@@ -463,7 +526,7 @@
     <w:p/>
     <w:p>
       <w:pPr>
-        <w:pStyle w:val="Ttulo2"/>
+        <w:pStyle w:val="Ttulo3"/>
       </w:pPr>
       <w:proofErr w:type="spellStart"/>
       <w:r>
@@ -550,6 +613,7 @@
         <w:t xml:space="preserve"> el método </w:t>
       </w:r>
       <w:proofErr w:type="spellStart"/>
+      <w:proofErr w:type="gramStart"/>
       <w:r>
         <w:rPr>
           <w:b/>
@@ -563,7 +627,15 @@
           <w:b/>
           <w:bCs/>
         </w:rPr>
-        <w:t>()</w:t>
+        <w:t>(</w:t>
+      </w:r>
+      <w:proofErr w:type="gramEnd"/>
+      <w:r>
+        <w:rPr>
+          <w:b/>
+          <w:bCs/>
+        </w:rPr>
+        <w:t>)</w:t>
       </w:r>
       <w:r>
         <w:t xml:space="preserve"> y le asignamos los valores con set @nombreVariable</w:t>
@@ -601,6 +673,7 @@
         </w:numPr>
       </w:pPr>
       <w:r>
+        <w:lastRenderedPageBreak/>
         <w:t xml:space="preserve"> </w:t>
       </w:r>
       <w:r>
@@ -641,7 +714,6 @@
         </w:numPr>
       </w:pPr>
       <w:r>
-        <w:lastRenderedPageBreak/>
         <w:t xml:space="preserve">Recogemos </w:t>
       </w:r>
       <w:r>
@@ -695,6 +767,7 @@
         <w:t xml:space="preserve">objeto </w:t>
       </w:r>
       <w:proofErr w:type="spellStart"/>
+      <w:proofErr w:type="gramStart"/>
       <w:r>
         <w:rPr>
           <w:b/>
@@ -708,7 +781,15 @@
           <w:b/>
           <w:bCs/>
         </w:rPr>
-        <w:t>{}</w:t>
+        <w:t>{</w:t>
+      </w:r>
+      <w:proofErr w:type="gramEnd"/>
+      <w:r>
+        <w:rPr>
+          <w:b/>
+          <w:bCs/>
+        </w:rPr>
+        <w:t>}</w:t>
       </w:r>
       <w:r>
         <w:t xml:space="preserve"> con configuraciones como </w:t>
@@ -777,6 +858,7 @@
         <w:t xml:space="preserve"> </w:t>
       </w:r>
       <w:proofErr w:type="spellStart"/>
+      <w:proofErr w:type="gramStart"/>
       <w:r>
         <w:rPr>
           <w:b/>
@@ -790,7 +872,15 @@
           <w:b/>
           <w:bCs/>
         </w:rPr>
-        <w:t>()</w:t>
+        <w:t>(</w:t>
+      </w:r>
+      <w:proofErr w:type="gramEnd"/>
+      <w:r>
+        <w:rPr>
+          <w:b/>
+          <w:bCs/>
+        </w:rPr>
+        <w:t>)</w:t>
       </w:r>
       <w:r>
         <w:t xml:space="preserve"> envía una solicitud HTTP para desencadenar un evento en Marketing Cloud</w:t>
@@ -830,6 +920,7 @@
         <w:t xml:space="preserve">Utiliza la función </w:t>
       </w:r>
       <w:proofErr w:type="spellStart"/>
+      <w:proofErr w:type="gramStart"/>
       <w:r>
         <w:rPr>
           <w:b/>
@@ -843,7 +934,15 @@
           <w:b/>
           <w:bCs/>
         </w:rPr>
-        <w:t>()</w:t>
+        <w:t>(</w:t>
+      </w:r>
+      <w:proofErr w:type="gramEnd"/>
+      <w:r>
+        <w:rPr>
+          <w:b/>
+          <w:bCs/>
+        </w:rPr>
+        <w:t>)</w:t>
       </w:r>
       <w:r>
         <w:t xml:space="preserve"> para mostrar un mensaje en la página según si la operación fue exitosa o no.</w:t>
@@ -852,7 +951,7 @@
     <w:p/>
     <w:p>
       <w:pPr>
-        <w:pStyle w:val="Ttulo2"/>
+        <w:pStyle w:val="Ttulo3"/>
       </w:pPr>
       <w:r>
         <w:t xml:space="preserve">Email </w:t>
@@ -1143,8 +1242,17 @@
           <w:sz w:val="24"/>
           <w:szCs w:val="24"/>
         </w:rPr>
-        <w:t>Validaciones y obtención de Moneda</w:t>
-      </w:r>
+        <w:t xml:space="preserve">Validaciones y obtención de </w:t>
+      </w:r>
+      <w:proofErr w:type="gramStart"/>
+      <w:r>
+        <w:rPr>
+          <w:sz w:val="24"/>
+          <w:szCs w:val="24"/>
+        </w:rPr>
+        <w:t>Moneda</w:t>
+      </w:r>
+      <w:proofErr w:type="gramEnd"/>
     </w:p>
     <w:p>
       <w:pPr>
@@ -1557,7 +1665,7 @@
     <w:p/>
     <w:p>
       <w:pPr>
-        <w:pStyle w:val="Ttulo2"/>
+        <w:pStyle w:val="Ttulo3"/>
       </w:pPr>
       <w:proofErr w:type="spellStart"/>
       <w:r>
@@ -1667,6 +1775,7 @@
         <w:t xml:space="preserve">función </w:t>
       </w:r>
       <w:proofErr w:type="spellStart"/>
+      <w:proofErr w:type="gramStart"/>
       <w:r>
         <w:rPr>
           <w:b/>
@@ -1680,7 +1789,15 @@
           <w:b/>
           <w:bCs/>
         </w:rPr>
-        <w:t>():</w:t>
+        <w:t>(</w:t>
+      </w:r>
+      <w:proofErr w:type="gramEnd"/>
+      <w:r>
+        <w:rPr>
+          <w:b/>
+          <w:bCs/>
+        </w:rPr>
+        <w:t>):</w:t>
       </w:r>
     </w:p>
     <w:p>
@@ -1699,6 +1816,7 @@
         <w:t xml:space="preserve">set @result = </w:t>
       </w:r>
       <w:proofErr w:type="spellStart"/>
+      <w:proofErr w:type="gramStart"/>
       <w:r>
         <w:rPr>
           <w:i/>
@@ -1712,7 +1830,15 @@
           <w:i/>
           <w:iCs/>
         </w:rPr>
-        <w:t>("</w:t>
+        <w:t>(</w:t>
+      </w:r>
+      <w:proofErr w:type="gramEnd"/>
+      <w:r>
+        <w:rPr>
+          <w:i/>
+          <w:iCs/>
+        </w:rPr>
+        <w:t>"</w:t>
       </w:r>
       <w:proofErr w:type="spellStart"/>
       <w:r>
@@ -1820,8 +1946,17 @@
           <w:b/>
           <w:bCs/>
         </w:rPr>
-        <w:t>valor de Status</w:t>
-      </w:r>
+        <w:t xml:space="preserve">valor de </w:t>
+      </w:r>
+      <w:proofErr w:type="gramStart"/>
+      <w:r>
+        <w:rPr>
+          <w:b/>
+          <w:bCs/>
+        </w:rPr>
+        <w:t>Status</w:t>
+      </w:r>
+      <w:proofErr w:type="gramEnd"/>
       <w:r>
         <w:rPr>
           <w:b/>
@@ -1846,6 +1981,7 @@
         <w:t xml:space="preserve">set @statusValue = </w:t>
       </w:r>
       <w:proofErr w:type="spellStart"/>
+      <w:proofErr w:type="gramStart"/>
       <w:r>
         <w:rPr>
           <w:i/>
@@ -1859,7 +1995,15 @@
           <w:i/>
           <w:iCs/>
         </w:rPr>
-        <w:t>("</w:t>
+        <w:t>(</w:t>
+      </w:r>
+      <w:proofErr w:type="gramEnd"/>
+      <w:r>
+        <w:rPr>
+          <w:i/>
+          <w:iCs/>
+        </w:rPr>
+        <w:t>"</w:t>
       </w:r>
       <w:proofErr w:type="spellStart"/>
       <w:r>
@@ -1920,7 +2064,23 @@
           <w:b/>
           <w:bCs/>
         </w:rPr>
-        <w:t xml:space="preserve">%%=v(@statusValue)=%% </w:t>
+        <w:t>%%=v(@</w:t>
+      </w:r>
+      <w:proofErr w:type="gramStart"/>
+      <w:r>
+        <w:rPr>
+          <w:b/>
+          <w:bCs/>
+        </w:rPr>
+        <w:t>statusValue)=</w:t>
+      </w:r>
+      <w:proofErr w:type="gramEnd"/>
+      <w:r>
+        <w:rPr>
+          <w:b/>
+          <w:bCs/>
+        </w:rPr>
+        <w:t xml:space="preserve">%% </w:t>
       </w:r>
       <w:r>
         <w:t xml:space="preserve">para ver que se ha </w:t>
@@ -1961,7 +2121,7 @@
     <w:p/>
     <w:p>
       <w:pPr>
-        <w:pStyle w:val="Ttulo2"/>
+        <w:pStyle w:val="Ttulo3"/>
       </w:pPr>
       <w:proofErr w:type="spellStart"/>
       <w:r>
@@ -2058,6 +2218,7 @@
         <w:t xml:space="preserve">función </w:t>
       </w:r>
       <w:proofErr w:type="spellStart"/>
+      <w:proofErr w:type="gramStart"/>
       <w:r>
         <w:rPr>
           <w:b/>
@@ -2071,7 +2232,15 @@
           <w:b/>
           <w:bCs/>
         </w:rPr>
-        <w:t>():</w:t>
+        <w:t>(</w:t>
+      </w:r>
+      <w:proofErr w:type="gramEnd"/>
+      <w:r>
+        <w:rPr>
+          <w:b/>
+          <w:bCs/>
+        </w:rPr>
+        <w:t>):</w:t>
       </w:r>
     </w:p>
     <w:p>
@@ -2093,6 +2262,7 @@
         <w:t xml:space="preserve">set @result = </w:t>
       </w:r>
       <w:proofErr w:type="spellStart"/>
+      <w:proofErr w:type="gramStart"/>
       <w:r>
         <w:rPr>
           <w:i/>
@@ -2106,7 +2276,15 @@
           <w:i/>
           <w:iCs/>
         </w:rPr>
-        <w:t>("</w:t>
+        <w:t>(</w:t>
+      </w:r>
+      <w:proofErr w:type="gramEnd"/>
+      <w:r>
+        <w:rPr>
+          <w:i/>
+          <w:iCs/>
+        </w:rPr>
+        <w:t>"</w:t>
       </w:r>
       <w:proofErr w:type="spellStart"/>
       <w:r>
@@ -2211,7 +2389,23 @@
           <w:b/>
           <w:bCs/>
         </w:rPr>
-        <w:t>valor de Status Actualizado</w:t>
+        <w:t xml:space="preserve">valor de </w:t>
+      </w:r>
+      <w:proofErr w:type="gramStart"/>
+      <w:r>
+        <w:rPr>
+          <w:b/>
+          <w:bCs/>
+        </w:rPr>
+        <w:t>Status</w:t>
+      </w:r>
+      <w:proofErr w:type="gramEnd"/>
+      <w:r>
+        <w:rPr>
+          <w:b/>
+          <w:bCs/>
+        </w:rPr>
+        <w:t xml:space="preserve"> Actualizado</w:t>
       </w:r>
     </w:p>
     <w:p>
@@ -2230,6 +2424,7 @@
         <w:t xml:space="preserve">set @statusValue = </w:t>
       </w:r>
       <w:proofErr w:type="spellStart"/>
+      <w:proofErr w:type="gramStart"/>
       <w:r>
         <w:rPr>
           <w:i/>
@@ -2243,7 +2438,15 @@
           <w:i/>
           <w:iCs/>
         </w:rPr>
-        <w:t>("</w:t>
+        <w:t>(</w:t>
+      </w:r>
+      <w:proofErr w:type="gramEnd"/>
+      <w:r>
+        <w:rPr>
+          <w:i/>
+          <w:iCs/>
+        </w:rPr>
+        <w:t>"</w:t>
       </w:r>
       <w:proofErr w:type="spellStart"/>
       <w:r>
@@ -2304,7 +2507,23 @@
           <w:b/>
           <w:bCs/>
         </w:rPr>
-        <w:t xml:space="preserve">%%=v(@statusValue)=%% </w:t>
+        <w:t>%%=v(@</w:t>
+      </w:r>
+      <w:proofErr w:type="gramStart"/>
+      <w:r>
+        <w:rPr>
+          <w:b/>
+          <w:bCs/>
+        </w:rPr>
+        <w:t>statusValue)=</w:t>
+      </w:r>
+      <w:proofErr w:type="gramEnd"/>
+      <w:r>
+        <w:rPr>
+          <w:b/>
+          <w:bCs/>
+        </w:rPr>
+        <w:t xml:space="preserve">%% </w:t>
       </w:r>
       <w:r>
         <w:t xml:space="preserve">para ver que se ha </w:t>
@@ -2349,7 +2568,7 @@
     </w:p>
     <w:p>
       <w:pPr>
-        <w:pStyle w:val="Ttulo2"/>
+        <w:pStyle w:val="Ttulo3"/>
       </w:pPr>
       <w:r>
         <w:t>CP_ModifyBooking1</w:t>
@@ -2392,6 +2611,7 @@
         <w:t>“</w:t>
       </w:r>
       <w:proofErr w:type="spellStart"/>
+      <w:proofErr w:type="gramStart"/>
       <w:r>
         <w:rPr>
           <w:b/>
@@ -2405,7 +2625,15 @@
           <w:b/>
           <w:bCs/>
         </w:rPr>
-        <w:t>()”</w:t>
+        <w:t>(</w:t>
+      </w:r>
+      <w:proofErr w:type="gramEnd"/>
+      <w:r>
+        <w:rPr>
+          <w:b/>
+          <w:bCs/>
+        </w:rPr>
+        <w:t>)”</w:t>
       </w:r>
     </w:p>
     <w:p>
@@ -2424,7 +2652,23 @@
           <w:b/>
           <w:bCs/>
         </w:rPr>
-        <w:t>%%=v(@nombreVaviable)=%%</w:t>
+        <w:t>%%=v(@</w:t>
+      </w:r>
+      <w:proofErr w:type="gramStart"/>
+      <w:r>
+        <w:rPr>
+          <w:b/>
+          <w:bCs/>
+        </w:rPr>
+        <w:t>nombreVaviable)=</w:t>
+      </w:r>
+      <w:proofErr w:type="gramEnd"/>
+      <w:r>
+        <w:rPr>
+          <w:b/>
+          <w:bCs/>
+        </w:rPr>
+        <w:t>%%</w:t>
       </w:r>
     </w:p>
     <w:p>
@@ -2557,7 +2801,7 @@
     </w:p>
     <w:p>
       <w:pPr>
-        <w:pStyle w:val="Ttulo2"/>
+        <w:pStyle w:val="Ttulo3"/>
       </w:pPr>
       <w:r>
         <w:t>CP_ModifyBooking2</w:t>
@@ -2579,6 +2823,7 @@
         <w:t xml:space="preserve">“CP_ModifyBooking1” con </w:t>
       </w:r>
       <w:proofErr w:type="spellStart"/>
+      <w:proofErr w:type="gramStart"/>
       <w:r>
         <w:rPr>
           <w:b/>
@@ -2592,7 +2837,15 @@
           <w:b/>
           <w:bCs/>
         </w:rPr>
-        <w:t>()</w:t>
+        <w:t>(</w:t>
+      </w:r>
+      <w:proofErr w:type="gramEnd"/>
+      <w:r>
+        <w:rPr>
+          <w:b/>
+          <w:bCs/>
+        </w:rPr>
+        <w:t>)</w:t>
       </w:r>
     </w:p>
     <w:p>
@@ -2618,6 +2871,7 @@
         <w:t xml:space="preserve"> con la función </w:t>
       </w:r>
       <w:proofErr w:type="spellStart"/>
+      <w:proofErr w:type="gramStart"/>
       <w:r>
         <w:rPr>
           <w:b/>
@@ -2631,7 +2885,15 @@
           <w:b/>
           <w:bCs/>
         </w:rPr>
-        <w:t>()</w:t>
+        <w:t>(</w:t>
+      </w:r>
+      <w:proofErr w:type="gramEnd"/>
+      <w:r>
+        <w:rPr>
+          <w:b/>
+          <w:bCs/>
+        </w:rPr>
+        <w:t>)</w:t>
       </w:r>
       <w:r>
         <w:t xml:space="preserve"> </w:t>
@@ -2656,88 +2918,104 @@
           <w:i/>
           <w:iCs/>
         </w:rPr>
+        <w:t xml:space="preserve">set @rowsUpdated = </w:t>
+      </w:r>
+      <w:proofErr w:type="spellStart"/>
+      <w:proofErr w:type="gramStart"/>
+      <w:r>
+        <w:rPr>
+          <w:i/>
+          <w:iCs/>
+        </w:rPr>
+        <w:t>UpdateData</w:t>
+      </w:r>
+      <w:proofErr w:type="spellEnd"/>
+      <w:r>
+        <w:rPr>
+          <w:i/>
+          <w:iCs/>
+        </w:rPr>
+        <w:t>(</w:t>
+      </w:r>
+      <w:proofErr w:type="gramEnd"/>
+      <w:r>
+        <w:rPr>
+          <w:i/>
+          <w:iCs/>
+        </w:rPr>
+        <w:t>"</w:t>
+      </w:r>
+      <w:proofErr w:type="spellStart"/>
+      <w:r>
+        <w:rPr>
+          <w:i/>
+          <w:iCs/>
+        </w:rPr>
+        <w:t>DE_Bookings</w:t>
+      </w:r>
+      <w:proofErr w:type="spellEnd"/>
+      <w:r>
+        <w:rPr>
+          <w:i/>
+          <w:iCs/>
+        </w:rPr>
+        <w:t>", 2, "</w:t>
+      </w:r>
+      <w:proofErr w:type="spellStart"/>
+      <w:r>
+        <w:rPr>
+          <w:i/>
+          <w:iCs/>
+        </w:rPr>
+        <w:t>Booking_Id</w:t>
+      </w:r>
+      <w:proofErr w:type="spellEnd"/>
+      <w:r>
+        <w:rPr>
+          <w:i/>
+          <w:iCs/>
+        </w:rPr>
+        <w:t>", @Booking_Id, "</w:t>
+      </w:r>
+      <w:proofErr w:type="spellStart"/>
+      <w:r>
+        <w:rPr>
+          <w:i/>
+          <w:iCs/>
+        </w:rPr>
+        <w:t>Contact_ID</w:t>
+      </w:r>
+      <w:proofErr w:type="spellEnd"/>
+      <w:r>
+        <w:rPr>
+          <w:i/>
+          <w:iCs/>
+        </w:rPr>
+        <w:t>", @Contact_ID, "</w:t>
+      </w:r>
+      <w:proofErr w:type="spellStart"/>
+      <w:r>
+        <w:rPr>
+          <w:i/>
+          <w:iCs/>
+        </w:rPr>
+        <w:t>HotelName</w:t>
+      </w:r>
+      <w:proofErr w:type="spellEnd"/>
+      <w:r>
+        <w:rPr>
+          <w:i/>
+          <w:iCs/>
+        </w:rPr>
+        <w:t xml:space="preserve">", @HotelName, </w:t>
+      </w:r>
+      <w:r>
+        <w:rPr>
+          <w:i/>
+          <w:iCs/>
+        </w:rPr>
         <w:lastRenderedPageBreak/>
-        <w:t xml:space="preserve">set @rowsUpdated = </w:t>
-      </w:r>
-      <w:proofErr w:type="spellStart"/>
-      <w:r>
-        <w:rPr>
-          <w:i/>
-          <w:iCs/>
-        </w:rPr>
-        <w:t>UpdateData</w:t>
-      </w:r>
-      <w:proofErr w:type="spellEnd"/>
-      <w:r>
-        <w:rPr>
-          <w:i/>
-          <w:iCs/>
-        </w:rPr>
-        <w:t>("</w:t>
-      </w:r>
-      <w:proofErr w:type="spellStart"/>
-      <w:r>
-        <w:rPr>
-          <w:i/>
-          <w:iCs/>
-        </w:rPr>
-        <w:t>DE_Bookings</w:t>
-      </w:r>
-      <w:proofErr w:type="spellEnd"/>
-      <w:r>
-        <w:rPr>
-          <w:i/>
-          <w:iCs/>
-        </w:rPr>
-        <w:t>", 2, "</w:t>
-      </w:r>
-      <w:proofErr w:type="spellStart"/>
-      <w:r>
-        <w:rPr>
-          <w:i/>
-          <w:iCs/>
-        </w:rPr>
-        <w:t>Booking_Id</w:t>
-      </w:r>
-      <w:proofErr w:type="spellEnd"/>
-      <w:r>
-        <w:rPr>
-          <w:i/>
-          <w:iCs/>
-        </w:rPr>
-        <w:t>", @Booking_Id, "</w:t>
-      </w:r>
-      <w:proofErr w:type="spellStart"/>
-      <w:r>
-        <w:rPr>
-          <w:i/>
-          <w:iCs/>
-        </w:rPr>
-        <w:t>Contact_ID</w:t>
-      </w:r>
-      <w:proofErr w:type="spellEnd"/>
-      <w:r>
-        <w:rPr>
-          <w:i/>
-          <w:iCs/>
-        </w:rPr>
-        <w:t>", @Contact_ID, "</w:t>
-      </w:r>
-      <w:proofErr w:type="spellStart"/>
-      <w:r>
-        <w:rPr>
-          <w:i/>
-          <w:iCs/>
-        </w:rPr>
-        <w:t>HotelName</w:t>
-      </w:r>
-      <w:proofErr w:type="spellEnd"/>
-      <w:r>
-        <w:rPr>
-          <w:i/>
-          <w:iCs/>
-        </w:rPr>
-        <w:t>", @HotelName, "</w:t>
+        <w:t>"</w:t>
       </w:r>
       <w:proofErr w:type="spellStart"/>
       <w:r>
@@ -2949,20 +3227,36 @@
           <w:b/>
           <w:bCs/>
         </w:rPr>
-        <w:t>%%=v(@valorVariableCampo</w:t>
-      </w:r>
-      <w:r>
-        <w:rPr>
-          <w:b/>
-          <w:bCs/>
-        </w:rPr>
-        <w:t>)=%%</w:t>
+        <w:t>%%=v(@</w:t>
+      </w:r>
+      <w:proofErr w:type="gramStart"/>
+      <w:r>
+        <w:rPr>
+          <w:b/>
+          <w:bCs/>
+        </w:rPr>
+        <w:t>valorVariableCampo</w:t>
+      </w:r>
+      <w:r>
+        <w:rPr>
+          <w:b/>
+          <w:bCs/>
+        </w:rPr>
+        <w:t>)=</w:t>
+      </w:r>
+      <w:proofErr w:type="gramEnd"/>
+      <w:r>
+        <w:rPr>
+          <w:b/>
+          <w:bCs/>
+        </w:rPr>
+        <w:t>%%</w:t>
       </w:r>
     </w:p>
     <w:p/>
     <w:p>
       <w:pPr>
-        <w:pStyle w:val="Ttulo2"/>
+        <w:pStyle w:val="Ttulo3"/>
       </w:pPr>
       <w:proofErr w:type="spellStart"/>
       <w:r>
@@ -3012,6 +3306,7 @@
         <w:t xml:space="preserve">Recogemos parámetros con </w:t>
       </w:r>
       <w:proofErr w:type="spellStart"/>
+      <w:proofErr w:type="gramStart"/>
       <w:r>
         <w:rPr>
           <w:b/>
@@ -3025,7 +3320,15 @@
           <w:b/>
           <w:bCs/>
         </w:rPr>
-        <w:t>()</w:t>
+        <w:t>(</w:t>
+      </w:r>
+      <w:proofErr w:type="gramEnd"/>
+      <w:r>
+        <w:rPr>
+          <w:b/>
+          <w:bCs/>
+        </w:rPr>
+        <w:t>)</w:t>
       </w:r>
       <w:r>
         <w:t xml:space="preserve"> para recoger valores del </w:t>
@@ -3072,7 +3375,23 @@
           <w:b/>
           <w:bCs/>
         </w:rPr>
-        <w:t>%%=v(@landingContactID)=%%</w:t>
+        <w:t>%%=v(@</w:t>
+      </w:r>
+      <w:proofErr w:type="gramStart"/>
+      <w:r>
+        <w:rPr>
+          <w:b/>
+          <w:bCs/>
+        </w:rPr>
+        <w:t>landingContactID)=</w:t>
+      </w:r>
+      <w:proofErr w:type="gramEnd"/>
+      <w:r>
+        <w:rPr>
+          <w:b/>
+          <w:bCs/>
+        </w:rPr>
+        <w:t>%%</w:t>
       </w:r>
       <w:r>
         <w:rPr>
@@ -3198,7 +3517,7 @@
     </w:p>
     <w:p>
       <w:pPr>
-        <w:pStyle w:val="Ttulo2"/>
+        <w:pStyle w:val="Ttulo3"/>
       </w:pPr>
       <w:r>
         <w:t>Otro titulo</w:t>
@@ -3230,6 +3549,1676 @@
         <w:br/>
       </w:r>
     </w:p>
+    <w:p>
+      <w:pPr>
+        <w:pStyle w:val="Ttulo2"/>
+      </w:pPr>
+      <w:r>
+        <w:t>PRUEBAS</w:t>
+      </w:r>
+    </w:p>
+    <w:p/>
+    <w:p>
+      <w:pPr>
+        <w:pStyle w:val="Ttulo3"/>
+      </w:pPr>
+      <w:r>
+        <w:lastRenderedPageBreak/>
+        <w:t>Conexión con el</w:t>
+      </w:r>
+      <w:r>
+        <w:t xml:space="preserve"> CRM</w:t>
+      </w:r>
+    </w:p>
+    <w:p>
+      <w:pPr>
+        <w:pStyle w:val="Ttulo4"/>
+      </w:pPr>
+      <w:r>
+        <w:t>Crear Lead</w:t>
+      </w:r>
+    </w:p>
+    <w:p>
+      <w:r>
+        <w:rPr>
+          <w:noProof/>
+        </w:rPr>
+        <w:drawing>
+          <wp:inline distT="0" distB="0" distL="0" distR="0" wp14:anchorId="02A8B103" wp14:editId="4CF55891">
+            <wp:extent cx="5400040" cy="6473190"/>
+            <wp:effectExtent l="0" t="0" r="0" b="3810"/>
+            <wp:docPr id="599727694" name="Imagen 1" descr="Interfaz de usuario gráfica, Texto, Aplicación&#10;&#10;Descripción generada automáticamente"/>
+            <wp:cNvGraphicFramePr>
+              <a:graphicFrameLocks xmlns:a="http://schemas.openxmlformats.org/drawingml/2006/main" noChangeAspect="1"/>
+            </wp:cNvGraphicFramePr>
+            <a:graphic xmlns:a="http://schemas.openxmlformats.org/drawingml/2006/main">
+              <a:graphicData uri="http://schemas.openxmlformats.org/drawingml/2006/picture">
+                <pic:pic xmlns:pic="http://schemas.openxmlformats.org/drawingml/2006/picture">
+                  <pic:nvPicPr>
+                    <pic:cNvPr id="599727694" name="Imagen 1" descr="Interfaz de usuario gráfica, Texto, Aplicación&#10;&#10;Descripción generada automáticamente"/>
+                    <pic:cNvPicPr/>
+                  </pic:nvPicPr>
+                  <pic:blipFill>
+                    <a:blip r:embed="rId7"/>
+                    <a:stretch>
+                      <a:fillRect/>
+                    </a:stretch>
+                  </pic:blipFill>
+                  <pic:spPr>
+                    <a:xfrm>
+                      <a:off x="0" y="0"/>
+                      <a:ext cx="5400040" cy="6473190"/>
+                    </a:xfrm>
+                    <a:prstGeom prst="rect">
+                      <a:avLst/>
+                    </a:prstGeom>
+                  </pic:spPr>
+                </pic:pic>
+              </a:graphicData>
+            </a:graphic>
+          </wp:inline>
+        </w:drawing>
+      </w:r>
+    </w:p>
+    <w:p>
+      <w:r>
+        <w:rPr>
+          <w:noProof/>
+        </w:rPr>
+        <w:lastRenderedPageBreak/>
+        <w:drawing>
+          <wp:inline distT="0" distB="0" distL="0" distR="0" wp14:anchorId="674187E7" wp14:editId="4E27D484">
+            <wp:extent cx="5400040" cy="6497955"/>
+            <wp:effectExtent l="0" t="0" r="0" b="0"/>
+            <wp:docPr id="2057061486" name="Imagen 1" descr="Interfaz de usuario gráfica, Texto, Aplicación&#10;&#10;Descripción generada automáticamente"/>
+            <wp:cNvGraphicFramePr>
+              <a:graphicFrameLocks xmlns:a="http://schemas.openxmlformats.org/drawingml/2006/main" noChangeAspect="1"/>
+            </wp:cNvGraphicFramePr>
+            <a:graphic xmlns:a="http://schemas.openxmlformats.org/drawingml/2006/main">
+              <a:graphicData uri="http://schemas.openxmlformats.org/drawingml/2006/picture">
+                <pic:pic xmlns:pic="http://schemas.openxmlformats.org/drawingml/2006/picture">
+                  <pic:nvPicPr>
+                    <pic:cNvPr id="2057061486" name="Imagen 1" descr="Interfaz de usuario gráfica, Texto, Aplicación&#10;&#10;Descripción generada automáticamente"/>
+                    <pic:cNvPicPr/>
+                  </pic:nvPicPr>
+                  <pic:blipFill>
+                    <a:blip r:embed="rId8"/>
+                    <a:stretch>
+                      <a:fillRect/>
+                    </a:stretch>
+                  </pic:blipFill>
+                  <pic:spPr>
+                    <a:xfrm>
+                      <a:off x="0" y="0"/>
+                      <a:ext cx="5400040" cy="6497955"/>
+                    </a:xfrm>
+                    <a:prstGeom prst="rect">
+                      <a:avLst/>
+                    </a:prstGeom>
+                  </pic:spPr>
+                </pic:pic>
+              </a:graphicData>
+            </a:graphic>
+          </wp:inline>
+        </w:drawing>
+      </w:r>
+    </w:p>
+    <w:p>
+      <w:pPr>
+        <w:pStyle w:val="Ttulo4"/>
+      </w:pPr>
+      <w:r>
+        <w:t>Comprobar Lead Creado en CRM – Inspector</w:t>
+      </w:r>
+    </w:p>
+    <w:p>
+      <w:r>
+        <w:rPr>
+          <w:noProof/>
+        </w:rPr>
+        <w:drawing>
+          <wp:inline distT="0" distB="0" distL="0" distR="0" wp14:anchorId="68976BD0" wp14:editId="1614B7AE">
+            <wp:extent cx="5400040" cy="1800860"/>
+            <wp:effectExtent l="0" t="0" r="0" b="8890"/>
+            <wp:docPr id="571306868" name="Imagen 1" descr="Interfaz de usuario gráfica, Aplicación, Tabla&#10;&#10;Descripción generada automáticamente"/>
+            <wp:cNvGraphicFramePr>
+              <a:graphicFrameLocks xmlns:a="http://schemas.openxmlformats.org/drawingml/2006/main" noChangeAspect="1"/>
+            </wp:cNvGraphicFramePr>
+            <a:graphic xmlns:a="http://schemas.openxmlformats.org/drawingml/2006/main">
+              <a:graphicData uri="http://schemas.openxmlformats.org/drawingml/2006/picture">
+                <pic:pic xmlns:pic="http://schemas.openxmlformats.org/drawingml/2006/picture">
+                  <pic:nvPicPr>
+                    <pic:cNvPr id="571306868" name="Imagen 1" descr="Interfaz de usuario gráfica, Aplicación, Tabla&#10;&#10;Descripción generada automáticamente"/>
+                    <pic:cNvPicPr/>
+                  </pic:nvPicPr>
+                  <pic:blipFill>
+                    <a:blip r:embed="rId9"/>
+                    <a:stretch>
+                      <a:fillRect/>
+                    </a:stretch>
+                  </pic:blipFill>
+                  <pic:spPr>
+                    <a:xfrm>
+                      <a:off x="0" y="0"/>
+                      <a:ext cx="5400040" cy="1800860"/>
+                    </a:xfrm>
+                    <a:prstGeom prst="rect">
+                      <a:avLst/>
+                    </a:prstGeom>
+                  </pic:spPr>
+                </pic:pic>
+              </a:graphicData>
+            </a:graphic>
+          </wp:inline>
+        </w:drawing>
+      </w:r>
+    </w:p>
+    <w:p>
+      <w:pPr>
+        <w:pStyle w:val="Ttulo4"/>
+      </w:pPr>
+      <w:r>
+        <w:lastRenderedPageBreak/>
+        <w:t>Actualizar Lead</w:t>
+      </w:r>
+      <w:r>
+        <w:t xml:space="preserve"> (Control Duplicados por Email)</w:t>
+      </w:r>
+    </w:p>
+    <w:p>
+      <w:r>
+        <w:rPr>
+          <w:noProof/>
+        </w:rPr>
+        <w:drawing>
+          <wp:inline distT="0" distB="0" distL="0" distR="0" wp14:anchorId="17937A14" wp14:editId="348B18A2">
+            <wp:extent cx="5400040" cy="6861810"/>
+            <wp:effectExtent l="0" t="0" r="0" b="0"/>
+            <wp:docPr id="1631137843" name="Imagen 1" descr="Interfaz de usuario gráfica, Texto, Aplicación&#10;&#10;Descripción generada automáticamente"/>
+            <wp:cNvGraphicFramePr>
+              <a:graphicFrameLocks xmlns:a="http://schemas.openxmlformats.org/drawingml/2006/main" noChangeAspect="1"/>
+            </wp:cNvGraphicFramePr>
+            <a:graphic xmlns:a="http://schemas.openxmlformats.org/drawingml/2006/main">
+              <a:graphicData uri="http://schemas.openxmlformats.org/drawingml/2006/picture">
+                <pic:pic xmlns:pic="http://schemas.openxmlformats.org/drawingml/2006/picture">
+                  <pic:nvPicPr>
+                    <pic:cNvPr id="1631137843" name="Imagen 1" descr="Interfaz de usuario gráfica, Texto, Aplicación&#10;&#10;Descripción generada automáticamente"/>
+                    <pic:cNvPicPr/>
+                  </pic:nvPicPr>
+                  <pic:blipFill>
+                    <a:blip r:embed="rId10"/>
+                    <a:stretch>
+                      <a:fillRect/>
+                    </a:stretch>
+                  </pic:blipFill>
+                  <pic:spPr>
+                    <a:xfrm>
+                      <a:off x="0" y="0"/>
+                      <a:ext cx="5400040" cy="6861810"/>
+                    </a:xfrm>
+                    <a:prstGeom prst="rect">
+                      <a:avLst/>
+                    </a:prstGeom>
+                  </pic:spPr>
+                </pic:pic>
+              </a:graphicData>
+            </a:graphic>
+          </wp:inline>
+        </w:drawing>
+      </w:r>
+    </w:p>
+    <w:p>
+      <w:r>
+        <w:rPr>
+          <w:noProof/>
+        </w:rPr>
+        <w:lastRenderedPageBreak/>
+        <w:drawing>
+          <wp:inline distT="0" distB="0" distL="0" distR="0" wp14:anchorId="2B1C1C38" wp14:editId="02B86C87">
+            <wp:extent cx="5400040" cy="7147560"/>
+            <wp:effectExtent l="0" t="0" r="0" b="0"/>
+            <wp:docPr id="812803923" name="Imagen 1" descr="Interfaz de usuario gráfica, Texto, Aplicación&#10;&#10;Descripción generada automáticamente"/>
+            <wp:cNvGraphicFramePr>
+              <a:graphicFrameLocks xmlns:a="http://schemas.openxmlformats.org/drawingml/2006/main" noChangeAspect="1"/>
+            </wp:cNvGraphicFramePr>
+            <a:graphic xmlns:a="http://schemas.openxmlformats.org/drawingml/2006/main">
+              <a:graphicData uri="http://schemas.openxmlformats.org/drawingml/2006/picture">
+                <pic:pic xmlns:pic="http://schemas.openxmlformats.org/drawingml/2006/picture">
+                  <pic:nvPicPr>
+                    <pic:cNvPr id="812803923" name="Imagen 1" descr="Interfaz de usuario gráfica, Texto, Aplicación&#10;&#10;Descripción generada automáticamente"/>
+                    <pic:cNvPicPr/>
+                  </pic:nvPicPr>
+                  <pic:blipFill>
+                    <a:blip r:embed="rId11"/>
+                    <a:stretch>
+                      <a:fillRect/>
+                    </a:stretch>
+                  </pic:blipFill>
+                  <pic:spPr>
+                    <a:xfrm>
+                      <a:off x="0" y="0"/>
+                      <a:ext cx="5400040" cy="7147560"/>
+                    </a:xfrm>
+                    <a:prstGeom prst="rect">
+                      <a:avLst/>
+                    </a:prstGeom>
+                  </pic:spPr>
+                </pic:pic>
+              </a:graphicData>
+            </a:graphic>
+          </wp:inline>
+        </w:drawing>
+      </w:r>
+    </w:p>
+    <w:p/>
+    <w:p>
+      <w:pPr>
+        <w:pStyle w:val="Ttulo4"/>
+      </w:pPr>
+      <w:r>
+        <w:t xml:space="preserve">Comprobar Lead </w:t>
+      </w:r>
+      <w:r>
+        <w:t>ACTUALIZADO en</w:t>
+      </w:r>
+      <w:r>
+        <w:t xml:space="preserve"> CRM con Inspector (</w:t>
+      </w:r>
+      <w:proofErr w:type="spellStart"/>
+      <w:r>
+        <w:t>Extension</w:t>
+      </w:r>
+      <w:proofErr w:type="spellEnd"/>
+      <w:r>
+        <w:t xml:space="preserve"> Chrome)</w:t>
+      </w:r>
+    </w:p>
+    <w:p/>
+    <w:p>
+      <w:r>
+        <w:rPr>
+          <w:noProof/>
+        </w:rPr>
+        <w:lastRenderedPageBreak/>
+        <w:drawing>
+          <wp:inline distT="0" distB="0" distL="0" distR="0" wp14:anchorId="248E03C8" wp14:editId="6694B16A">
+            <wp:extent cx="5400040" cy="2369185"/>
+            <wp:effectExtent l="0" t="0" r="0" b="0"/>
+            <wp:docPr id="1903838980" name="Imagen 1" descr="Interfaz de usuario gráfica&#10;&#10;Descripción generada automáticamente con confianza baja"/>
+            <wp:cNvGraphicFramePr>
+              <a:graphicFrameLocks xmlns:a="http://schemas.openxmlformats.org/drawingml/2006/main" noChangeAspect="1"/>
+            </wp:cNvGraphicFramePr>
+            <a:graphic xmlns:a="http://schemas.openxmlformats.org/drawingml/2006/main">
+              <a:graphicData uri="http://schemas.openxmlformats.org/drawingml/2006/picture">
+                <pic:pic xmlns:pic="http://schemas.openxmlformats.org/drawingml/2006/picture">
+                  <pic:nvPicPr>
+                    <pic:cNvPr id="1903838980" name="Imagen 1" descr="Interfaz de usuario gráfica&#10;&#10;Descripción generada automáticamente con confianza baja"/>
+                    <pic:cNvPicPr/>
+                  </pic:nvPicPr>
+                  <pic:blipFill>
+                    <a:blip r:embed="rId12"/>
+                    <a:stretch>
+                      <a:fillRect/>
+                    </a:stretch>
+                  </pic:blipFill>
+                  <pic:spPr>
+                    <a:xfrm>
+                      <a:off x="0" y="0"/>
+                      <a:ext cx="5400040" cy="2369185"/>
+                    </a:xfrm>
+                    <a:prstGeom prst="rect">
+                      <a:avLst/>
+                    </a:prstGeom>
+                  </pic:spPr>
+                </pic:pic>
+              </a:graphicData>
+            </a:graphic>
+          </wp:inline>
+        </w:drawing>
+      </w:r>
+    </w:p>
+    <w:p/>
+    <w:p>
+      <w:pPr>
+        <w:pStyle w:val="Ttulo3"/>
+      </w:pPr>
+      <w:proofErr w:type="spellStart"/>
+      <w:r>
+        <w:lastRenderedPageBreak/>
+        <w:t>CloudPage</w:t>
+      </w:r>
+      <w:proofErr w:type="spellEnd"/>
+      <w:r>
+        <w:t xml:space="preserve"> Formulario</w:t>
+      </w:r>
+    </w:p>
+    <w:p>
+      <w:r>
+        <w:rPr>
+          <w:noProof/>
+        </w:rPr>
+        <w:drawing>
+          <wp:inline distT="0" distB="0" distL="0" distR="0" wp14:anchorId="7E837495" wp14:editId="2BA01B07">
+            <wp:extent cx="5400040" cy="7449185"/>
+            <wp:effectExtent l="0" t="0" r="0" b="0"/>
+            <wp:docPr id="619431266" name="Imagen 1" descr="Tabla&#10;&#10;Descripción generada automáticamente con confianza baja"/>
+            <wp:cNvGraphicFramePr>
+              <a:graphicFrameLocks xmlns:a="http://schemas.openxmlformats.org/drawingml/2006/main" noChangeAspect="1"/>
+            </wp:cNvGraphicFramePr>
+            <a:graphic xmlns:a="http://schemas.openxmlformats.org/drawingml/2006/main">
+              <a:graphicData uri="http://schemas.openxmlformats.org/drawingml/2006/picture">
+                <pic:pic xmlns:pic="http://schemas.openxmlformats.org/drawingml/2006/picture">
+                  <pic:nvPicPr>
+                    <pic:cNvPr id="619431266" name="Imagen 1" descr="Tabla&#10;&#10;Descripción generada automáticamente con confianza baja"/>
+                    <pic:cNvPicPr/>
+                  </pic:nvPicPr>
+                  <pic:blipFill>
+                    <a:blip r:embed="rId13"/>
+                    <a:stretch>
+                      <a:fillRect/>
+                    </a:stretch>
+                  </pic:blipFill>
+                  <pic:spPr>
+                    <a:xfrm>
+                      <a:off x="0" y="0"/>
+                      <a:ext cx="5400040" cy="7449185"/>
+                    </a:xfrm>
+                    <a:prstGeom prst="rect">
+                      <a:avLst/>
+                    </a:prstGeom>
+                  </pic:spPr>
+                </pic:pic>
+              </a:graphicData>
+            </a:graphic>
+          </wp:inline>
+        </w:drawing>
+      </w:r>
+    </w:p>
+    <w:p>
+      <w:pPr>
+        <w:pStyle w:val="Ttulo4"/>
+      </w:pPr>
+      <w:r>
+        <w:lastRenderedPageBreak/>
+        <w:t xml:space="preserve">Input DNI Adultos Según </w:t>
+      </w:r>
+      <w:proofErr w:type="spellStart"/>
+      <w:r>
+        <w:t>numero</w:t>
+      </w:r>
+      <w:proofErr w:type="spellEnd"/>
+      <w:r>
+        <w:t xml:space="preserve"> de adultos</w:t>
+      </w:r>
+    </w:p>
+    <w:p>
+      <w:r>
+        <w:rPr>
+          <w:noProof/>
+        </w:rPr>
+        <w:drawing>
+          <wp:inline distT="0" distB="0" distL="0" distR="0" wp14:anchorId="68B7BD56" wp14:editId="6BF2C91B">
+            <wp:extent cx="5400040" cy="6169025"/>
+            <wp:effectExtent l="0" t="0" r="0" b="3175"/>
+            <wp:docPr id="582389039" name="Imagen 1" descr="Interfaz de usuario gráfica, Aplicación&#10;&#10;Descripción generada automáticamente"/>
+            <wp:cNvGraphicFramePr>
+              <a:graphicFrameLocks xmlns:a="http://schemas.openxmlformats.org/drawingml/2006/main" noChangeAspect="1"/>
+            </wp:cNvGraphicFramePr>
+            <a:graphic xmlns:a="http://schemas.openxmlformats.org/drawingml/2006/main">
+              <a:graphicData uri="http://schemas.openxmlformats.org/drawingml/2006/picture">
+                <pic:pic xmlns:pic="http://schemas.openxmlformats.org/drawingml/2006/picture">
+                  <pic:nvPicPr>
+                    <pic:cNvPr id="582389039" name="Imagen 1" descr="Interfaz de usuario gráfica, Aplicación&#10;&#10;Descripción generada automáticamente"/>
+                    <pic:cNvPicPr/>
+                  </pic:nvPicPr>
+                  <pic:blipFill>
+                    <a:blip r:embed="rId14"/>
+                    <a:stretch>
+                      <a:fillRect/>
+                    </a:stretch>
+                  </pic:blipFill>
+                  <pic:spPr>
+                    <a:xfrm>
+                      <a:off x="0" y="0"/>
+                      <a:ext cx="5400040" cy="6169025"/>
+                    </a:xfrm>
+                    <a:prstGeom prst="rect">
+                      <a:avLst/>
+                    </a:prstGeom>
+                  </pic:spPr>
+                </pic:pic>
+              </a:graphicData>
+            </a:graphic>
+          </wp:inline>
+        </w:drawing>
+      </w:r>
+    </w:p>
+    <w:p/>
+    <w:p>
+      <w:r>
+        <w:rPr>
+          <w:noProof/>
+        </w:rPr>
+        <w:lastRenderedPageBreak/>
+        <w:drawing>
+          <wp:inline distT="0" distB="0" distL="0" distR="0" wp14:anchorId="782C57D1" wp14:editId="1EA4C09C">
+            <wp:extent cx="5400040" cy="6419850"/>
+            <wp:effectExtent l="0" t="0" r="0" b="0"/>
+            <wp:docPr id="639637906" name="Imagen 1" descr="Interfaz de usuario gráfica, Aplicación&#10;&#10;Descripción generada automáticamente"/>
+            <wp:cNvGraphicFramePr>
+              <a:graphicFrameLocks xmlns:a="http://schemas.openxmlformats.org/drawingml/2006/main" noChangeAspect="1"/>
+            </wp:cNvGraphicFramePr>
+            <a:graphic xmlns:a="http://schemas.openxmlformats.org/drawingml/2006/main">
+              <a:graphicData uri="http://schemas.openxmlformats.org/drawingml/2006/picture">
+                <pic:pic xmlns:pic="http://schemas.openxmlformats.org/drawingml/2006/picture">
+                  <pic:nvPicPr>
+                    <pic:cNvPr id="639637906" name="Imagen 1" descr="Interfaz de usuario gráfica, Aplicación&#10;&#10;Descripción generada automáticamente"/>
+                    <pic:cNvPicPr/>
+                  </pic:nvPicPr>
+                  <pic:blipFill>
+                    <a:blip r:embed="rId15"/>
+                    <a:stretch>
+                      <a:fillRect/>
+                    </a:stretch>
+                  </pic:blipFill>
+                  <pic:spPr>
+                    <a:xfrm>
+                      <a:off x="0" y="0"/>
+                      <a:ext cx="5400040" cy="6419850"/>
+                    </a:xfrm>
+                    <a:prstGeom prst="rect">
+                      <a:avLst/>
+                    </a:prstGeom>
+                  </pic:spPr>
+                </pic:pic>
+              </a:graphicData>
+            </a:graphic>
+          </wp:inline>
+        </w:drawing>
+      </w:r>
+      <w:r>
+        <w:br/>
+      </w:r>
+    </w:p>
+    <w:p>
+      <w:r>
+        <w:rPr>
+          <w:noProof/>
+        </w:rPr>
+        <w:lastRenderedPageBreak/>
+        <w:drawing>
+          <wp:inline distT="0" distB="0" distL="0" distR="0" wp14:anchorId="6C27716B" wp14:editId="089CC95D">
+            <wp:extent cx="5400040" cy="7432040"/>
+            <wp:effectExtent l="0" t="0" r="0" b="0"/>
+            <wp:docPr id="620486476" name="Imagen 1" descr="Interfaz de usuario gráfica&#10;&#10;Descripción generada automáticamente con confianza media"/>
+            <wp:cNvGraphicFramePr>
+              <a:graphicFrameLocks xmlns:a="http://schemas.openxmlformats.org/drawingml/2006/main" noChangeAspect="1"/>
+            </wp:cNvGraphicFramePr>
+            <a:graphic xmlns:a="http://schemas.openxmlformats.org/drawingml/2006/main">
+              <a:graphicData uri="http://schemas.openxmlformats.org/drawingml/2006/picture">
+                <pic:pic xmlns:pic="http://schemas.openxmlformats.org/drawingml/2006/picture">
+                  <pic:nvPicPr>
+                    <pic:cNvPr id="620486476" name="Imagen 1" descr="Interfaz de usuario gráfica&#10;&#10;Descripción generada automáticamente con confianza media"/>
+                    <pic:cNvPicPr/>
+                  </pic:nvPicPr>
+                  <pic:blipFill>
+                    <a:blip r:embed="rId16"/>
+                    <a:stretch>
+                      <a:fillRect/>
+                    </a:stretch>
+                  </pic:blipFill>
+                  <pic:spPr>
+                    <a:xfrm>
+                      <a:off x="0" y="0"/>
+                      <a:ext cx="5400040" cy="7432040"/>
+                    </a:xfrm>
+                    <a:prstGeom prst="rect">
+                      <a:avLst/>
+                    </a:prstGeom>
+                  </pic:spPr>
+                </pic:pic>
+              </a:graphicData>
+            </a:graphic>
+          </wp:inline>
+        </w:drawing>
+      </w:r>
+    </w:p>
+    <w:p>
+      <w:pPr>
+        <w:pStyle w:val="Ttulo3"/>
+      </w:pPr>
+      <w:proofErr w:type="spellStart"/>
+      <w:r>
+        <w:t>Thank</w:t>
+      </w:r>
+      <w:proofErr w:type="spellEnd"/>
+      <w:r>
+        <w:t xml:space="preserve"> </w:t>
+      </w:r>
+      <w:proofErr w:type="spellStart"/>
+      <w:r>
+        <w:t>You</w:t>
+      </w:r>
+      <w:proofErr w:type="spellEnd"/>
+      <w:r>
+        <w:t xml:space="preserve"> Page</w:t>
+      </w:r>
+      <w:r>
+        <w:t xml:space="preserve"> tras Formulario – API SSJS</w:t>
+      </w:r>
+    </w:p>
+    <w:p/>
+    <w:p>
+      <w:r>
+        <w:rPr>
+          <w:noProof/>
+        </w:rPr>
+        <w:lastRenderedPageBreak/>
+        <w:drawing>
+          <wp:inline distT="0" distB="0" distL="0" distR="0" wp14:anchorId="6B13068C" wp14:editId="5478C68B">
+            <wp:extent cx="5400040" cy="996950"/>
+            <wp:effectExtent l="0" t="0" r="0" b="0"/>
+            <wp:docPr id="1689455290" name="Imagen 1" descr="Texto&#10;&#10;Descripción generada automáticamente con confianza media"/>
+            <wp:cNvGraphicFramePr>
+              <a:graphicFrameLocks xmlns:a="http://schemas.openxmlformats.org/drawingml/2006/main" noChangeAspect="1"/>
+            </wp:cNvGraphicFramePr>
+            <a:graphic xmlns:a="http://schemas.openxmlformats.org/drawingml/2006/main">
+              <a:graphicData uri="http://schemas.openxmlformats.org/drawingml/2006/picture">
+                <pic:pic xmlns:pic="http://schemas.openxmlformats.org/drawingml/2006/picture">
+                  <pic:nvPicPr>
+                    <pic:cNvPr id="1689455290" name="Imagen 1" descr="Texto&#10;&#10;Descripción generada automáticamente con confianza media"/>
+                    <pic:cNvPicPr/>
+                  </pic:nvPicPr>
+                  <pic:blipFill>
+                    <a:blip r:embed="rId17"/>
+                    <a:stretch>
+                      <a:fillRect/>
+                    </a:stretch>
+                  </pic:blipFill>
+                  <pic:spPr>
+                    <a:xfrm>
+                      <a:off x="0" y="0"/>
+                      <a:ext cx="5400040" cy="996950"/>
+                    </a:xfrm>
+                    <a:prstGeom prst="rect">
+                      <a:avLst/>
+                    </a:prstGeom>
+                  </pic:spPr>
+                </pic:pic>
+              </a:graphicData>
+            </a:graphic>
+          </wp:inline>
+        </w:drawing>
+      </w:r>
+    </w:p>
+    <w:p>
+      <w:pPr>
+        <w:pStyle w:val="Ttulo4"/>
+      </w:pPr>
+      <w:r>
+        <w:t xml:space="preserve">Comprobamos Reserva Insertada en </w:t>
+      </w:r>
+      <w:proofErr w:type="spellStart"/>
+      <w:r>
+        <w:t>DE_Bookings</w:t>
+      </w:r>
+      <w:proofErr w:type="spellEnd"/>
+      <w:r>
+        <w:t>:</w:t>
+      </w:r>
+    </w:p>
+    <w:p>
+      <w:r>
+        <w:rPr>
+          <w:noProof/>
+        </w:rPr>
+        <w:drawing>
+          <wp:inline distT="0" distB="0" distL="0" distR="0" wp14:anchorId="60126684" wp14:editId="5EEFBD1D">
+            <wp:extent cx="5400040" cy="1864360"/>
+            <wp:effectExtent l="0" t="0" r="0" b="2540"/>
+            <wp:docPr id="1311572025" name="Imagen 1" descr="Interfaz de usuario gráfica, Aplicación&#10;&#10;Descripción generada automáticamente"/>
+            <wp:cNvGraphicFramePr>
+              <a:graphicFrameLocks xmlns:a="http://schemas.openxmlformats.org/drawingml/2006/main" noChangeAspect="1"/>
+            </wp:cNvGraphicFramePr>
+            <a:graphic xmlns:a="http://schemas.openxmlformats.org/drawingml/2006/main">
+              <a:graphicData uri="http://schemas.openxmlformats.org/drawingml/2006/picture">
+                <pic:pic xmlns:pic="http://schemas.openxmlformats.org/drawingml/2006/picture">
+                  <pic:nvPicPr>
+                    <pic:cNvPr id="1311572025" name="Imagen 1" descr="Interfaz de usuario gráfica, Aplicación&#10;&#10;Descripción generada automáticamente"/>
+                    <pic:cNvPicPr/>
+                  </pic:nvPicPr>
+                  <pic:blipFill>
+                    <a:blip r:embed="rId18"/>
+                    <a:stretch>
+                      <a:fillRect/>
+                    </a:stretch>
+                  </pic:blipFill>
+                  <pic:spPr>
+                    <a:xfrm>
+                      <a:off x="0" y="0"/>
+                      <a:ext cx="5400040" cy="1864360"/>
+                    </a:xfrm>
+                    <a:prstGeom prst="rect">
+                      <a:avLst/>
+                    </a:prstGeom>
+                  </pic:spPr>
+                </pic:pic>
+              </a:graphicData>
+            </a:graphic>
+          </wp:inline>
+        </w:drawing>
+      </w:r>
+    </w:p>
+    <w:p>
+      <w:pPr>
+        <w:pStyle w:val="Ttulo4"/>
+      </w:pPr>
+      <w:r>
+        <w:t>Nos la inserta como PENDING- Vamos a confirmar en el mail o cancelarla</w:t>
+      </w:r>
+    </w:p>
+    <w:p>
+      <w:r>
+        <w:rPr>
+          <w:noProof/>
+        </w:rPr>
+        <w:drawing>
+          <wp:inline distT="0" distB="0" distL="0" distR="0" wp14:anchorId="3046DFE3" wp14:editId="6C5C65F2">
+            <wp:extent cx="5400040" cy="513080"/>
+            <wp:effectExtent l="0" t="0" r="0" b="1270"/>
+            <wp:docPr id="297384543" name="Imagen 1"/>
+            <wp:cNvGraphicFramePr>
+              <a:graphicFrameLocks xmlns:a="http://schemas.openxmlformats.org/drawingml/2006/main" noChangeAspect="1"/>
+            </wp:cNvGraphicFramePr>
+            <a:graphic xmlns:a="http://schemas.openxmlformats.org/drawingml/2006/main">
+              <a:graphicData uri="http://schemas.openxmlformats.org/drawingml/2006/picture">
+                <pic:pic xmlns:pic="http://schemas.openxmlformats.org/drawingml/2006/picture">
+                  <pic:nvPicPr>
+                    <pic:cNvPr id="297384543" name=""/>
+                    <pic:cNvPicPr/>
+                  </pic:nvPicPr>
+                  <pic:blipFill>
+                    <a:blip r:embed="rId19"/>
+                    <a:stretch>
+                      <a:fillRect/>
+                    </a:stretch>
+                  </pic:blipFill>
+                  <pic:spPr>
+                    <a:xfrm>
+                      <a:off x="0" y="0"/>
+                      <a:ext cx="5400040" cy="513080"/>
+                    </a:xfrm>
+                    <a:prstGeom prst="rect">
+                      <a:avLst/>
+                    </a:prstGeom>
+                  </pic:spPr>
+                </pic:pic>
+              </a:graphicData>
+            </a:graphic>
+          </wp:inline>
+        </w:drawing>
+      </w:r>
+    </w:p>
+    <w:p/>
+    <w:p>
+      <w:pPr>
+        <w:pStyle w:val="Ttulo3"/>
+      </w:pPr>
+      <w:r>
+        <w:t xml:space="preserve">Email </w:t>
+      </w:r>
+      <w:proofErr w:type="spellStart"/>
+      <w:r>
+        <w:t>Welcome</w:t>
+      </w:r>
+      <w:proofErr w:type="spellEnd"/>
+    </w:p>
+    <w:p/>
+    <w:p>
+      <w:r>
+        <w:t>FDAF</w:t>
+      </w:r>
+    </w:p>
+    <w:p>
+      <w:pPr>
+        <w:pStyle w:val="Ttulo3"/>
+      </w:pPr>
+      <w:proofErr w:type="spellStart"/>
+      <w:r>
+        <w:t>CloudPage</w:t>
+      </w:r>
+      <w:proofErr w:type="spellEnd"/>
+      <w:r>
+        <w:t xml:space="preserve"> </w:t>
+      </w:r>
+      <w:proofErr w:type="spellStart"/>
+      <w:r>
+        <w:t>Confirmed</w:t>
+      </w:r>
+      <w:proofErr w:type="spellEnd"/>
+      <w:r>
+        <w:t xml:space="preserve"> </w:t>
+      </w:r>
+      <w:proofErr w:type="spellStart"/>
+      <w:r>
+        <w:t>Booking</w:t>
+      </w:r>
+      <w:proofErr w:type="spellEnd"/>
+    </w:p>
+    <w:p/>
+    <w:p>
+      <w:r>
+        <w:rPr>
+          <w:noProof/>
+        </w:rPr>
+        <w:lastRenderedPageBreak/>
+        <w:drawing>
+          <wp:inline distT="0" distB="0" distL="0" distR="0" wp14:anchorId="620372FC" wp14:editId="623581CF">
+            <wp:extent cx="5400040" cy="3627755"/>
+            <wp:effectExtent l="0" t="0" r="0" b="0"/>
+            <wp:docPr id="914825473" name="Imagen 1" descr="Texto&#10;&#10;Descripción generada automáticamente con confianza media"/>
+            <wp:cNvGraphicFramePr>
+              <a:graphicFrameLocks xmlns:a="http://schemas.openxmlformats.org/drawingml/2006/main" noChangeAspect="1"/>
+            </wp:cNvGraphicFramePr>
+            <a:graphic xmlns:a="http://schemas.openxmlformats.org/drawingml/2006/main">
+              <a:graphicData uri="http://schemas.openxmlformats.org/drawingml/2006/picture">
+                <pic:pic xmlns:pic="http://schemas.openxmlformats.org/drawingml/2006/picture">
+                  <pic:nvPicPr>
+                    <pic:cNvPr id="914825473" name="Imagen 1" descr="Texto&#10;&#10;Descripción generada automáticamente con confianza media"/>
+                    <pic:cNvPicPr/>
+                  </pic:nvPicPr>
+                  <pic:blipFill>
+                    <a:blip r:embed="rId20"/>
+                    <a:stretch>
+                      <a:fillRect/>
+                    </a:stretch>
+                  </pic:blipFill>
+                  <pic:spPr>
+                    <a:xfrm>
+                      <a:off x="0" y="0"/>
+                      <a:ext cx="5400040" cy="3627755"/>
+                    </a:xfrm>
+                    <a:prstGeom prst="rect">
+                      <a:avLst/>
+                    </a:prstGeom>
+                  </pic:spPr>
+                </pic:pic>
+              </a:graphicData>
+            </a:graphic>
+          </wp:inline>
+        </w:drawing>
+      </w:r>
+    </w:p>
+    <w:p>
+      <w:pPr>
+        <w:pStyle w:val="Ttulo4"/>
+      </w:pPr>
+      <w:r>
+        <w:t xml:space="preserve">Imprimimos </w:t>
+      </w:r>
+      <w:proofErr w:type="gramStart"/>
+      <w:r>
+        <w:t>Status</w:t>
+      </w:r>
+      <w:proofErr w:type="gramEnd"/>
+      <w:r>
+        <w:t xml:space="preserve"> en la CP: </w:t>
+      </w:r>
+      <w:proofErr w:type="spellStart"/>
+      <w:r>
+        <w:t>Confirmed</w:t>
+      </w:r>
+      <w:proofErr w:type="spellEnd"/>
+    </w:p>
+    <w:p>
+      <w:r>
+        <w:rPr>
+          <w:noProof/>
+        </w:rPr>
+        <w:drawing>
+          <wp:inline distT="0" distB="0" distL="0" distR="0" wp14:anchorId="3CCC9845" wp14:editId="4A86BA98">
+            <wp:extent cx="5400040" cy="1640205"/>
+            <wp:effectExtent l="0" t="0" r="0" b="0"/>
+            <wp:docPr id="1833198710" name="Imagen 1" descr="Interfaz de usuario gráfica, Texto, Aplicación, Chat o mensaje de texto&#10;&#10;Descripción generada automáticamente"/>
+            <wp:cNvGraphicFramePr>
+              <a:graphicFrameLocks xmlns:a="http://schemas.openxmlformats.org/drawingml/2006/main" noChangeAspect="1"/>
+            </wp:cNvGraphicFramePr>
+            <a:graphic xmlns:a="http://schemas.openxmlformats.org/drawingml/2006/main">
+              <a:graphicData uri="http://schemas.openxmlformats.org/drawingml/2006/picture">
+                <pic:pic xmlns:pic="http://schemas.openxmlformats.org/drawingml/2006/picture">
+                  <pic:nvPicPr>
+                    <pic:cNvPr id="1833198710" name="Imagen 1" descr="Interfaz de usuario gráfica, Texto, Aplicación, Chat o mensaje de texto&#10;&#10;Descripción generada automáticamente"/>
+                    <pic:cNvPicPr/>
+                  </pic:nvPicPr>
+                  <pic:blipFill>
+                    <a:blip r:embed="rId21"/>
+                    <a:stretch>
+                      <a:fillRect/>
+                    </a:stretch>
+                  </pic:blipFill>
+                  <pic:spPr>
+                    <a:xfrm>
+                      <a:off x="0" y="0"/>
+                      <a:ext cx="5400040" cy="1640205"/>
+                    </a:xfrm>
+                    <a:prstGeom prst="rect">
+                      <a:avLst/>
+                    </a:prstGeom>
+                  </pic:spPr>
+                </pic:pic>
+              </a:graphicData>
+            </a:graphic>
+          </wp:inline>
+        </w:drawing>
+      </w:r>
+    </w:p>
+    <w:p>
+      <w:pPr>
+        <w:pStyle w:val="Ttulo4"/>
+      </w:pPr>
+      <w:r>
+        <w:t xml:space="preserve">Comprobamos en </w:t>
+      </w:r>
+      <w:proofErr w:type="spellStart"/>
+      <w:r>
+        <w:t>DE_Bookings</w:t>
+      </w:r>
+      <w:proofErr w:type="spellEnd"/>
+      <w:r>
+        <w:t xml:space="preserve"> su </w:t>
+      </w:r>
+      <w:proofErr w:type="gramStart"/>
+      <w:r>
+        <w:t>Status</w:t>
+      </w:r>
+      <w:proofErr w:type="gramEnd"/>
+    </w:p>
+    <w:p>
+      <w:r>
+        <w:rPr>
+          <w:noProof/>
+        </w:rPr>
+        <w:drawing>
+          <wp:inline distT="0" distB="0" distL="0" distR="0" wp14:anchorId="5BA307D5" wp14:editId="35535BA2">
+            <wp:extent cx="5400040" cy="467360"/>
+            <wp:effectExtent l="0" t="0" r="0" b="8890"/>
+            <wp:docPr id="1334769152" name="Imagen 1"/>
+            <wp:cNvGraphicFramePr>
+              <a:graphicFrameLocks xmlns:a="http://schemas.openxmlformats.org/drawingml/2006/main" noChangeAspect="1"/>
+            </wp:cNvGraphicFramePr>
+            <a:graphic xmlns:a="http://schemas.openxmlformats.org/drawingml/2006/main">
+              <a:graphicData uri="http://schemas.openxmlformats.org/drawingml/2006/picture">
+                <pic:pic xmlns:pic="http://schemas.openxmlformats.org/drawingml/2006/picture">
+                  <pic:nvPicPr>
+                    <pic:cNvPr id="1334769152" name=""/>
+                    <pic:cNvPicPr/>
+                  </pic:nvPicPr>
+                  <pic:blipFill>
+                    <a:blip r:embed="rId22"/>
+                    <a:stretch>
+                      <a:fillRect/>
+                    </a:stretch>
+                  </pic:blipFill>
+                  <pic:spPr>
+                    <a:xfrm>
+                      <a:off x="0" y="0"/>
+                      <a:ext cx="5400040" cy="467360"/>
+                    </a:xfrm>
+                    <a:prstGeom prst="rect">
+                      <a:avLst/>
+                    </a:prstGeom>
+                  </pic:spPr>
+                </pic:pic>
+              </a:graphicData>
+            </a:graphic>
+          </wp:inline>
+        </w:drawing>
+      </w:r>
+    </w:p>
+    <w:p/>
+    <w:p>
+      <w:r>
+        <w:t>FDAF</w:t>
+      </w:r>
+    </w:p>
+    <w:p>
+      <w:pPr>
+        <w:pStyle w:val="Ttulo3"/>
+      </w:pPr>
+      <w:proofErr w:type="spellStart"/>
+      <w:r>
+        <w:lastRenderedPageBreak/>
+        <w:t>CloudPage</w:t>
+      </w:r>
+      <w:proofErr w:type="spellEnd"/>
+      <w:r>
+        <w:t xml:space="preserve"> </w:t>
+      </w:r>
+      <w:proofErr w:type="spellStart"/>
+      <w:r>
+        <w:t>Canceled</w:t>
+      </w:r>
+      <w:proofErr w:type="spellEnd"/>
+      <w:r>
+        <w:t xml:space="preserve"> </w:t>
+      </w:r>
+      <w:proofErr w:type="spellStart"/>
+      <w:r>
+        <w:t>Booking</w:t>
+      </w:r>
+      <w:proofErr w:type="spellEnd"/>
+    </w:p>
+    <w:p>
+      <w:r>
+        <w:rPr>
+          <w:noProof/>
+        </w:rPr>
+        <w:drawing>
+          <wp:inline distT="0" distB="0" distL="0" distR="0" wp14:anchorId="7563E0A5" wp14:editId="6E5ED95F">
+            <wp:extent cx="5400040" cy="3520440"/>
+            <wp:effectExtent l="0" t="0" r="0" b="3810"/>
+            <wp:docPr id="1455927013" name="Imagen 1" descr="Interfaz de usuario gráfica, Diagrama&#10;&#10;Descripción generada automáticamente"/>
+            <wp:cNvGraphicFramePr>
+              <a:graphicFrameLocks xmlns:a="http://schemas.openxmlformats.org/drawingml/2006/main" noChangeAspect="1"/>
+            </wp:cNvGraphicFramePr>
+            <a:graphic xmlns:a="http://schemas.openxmlformats.org/drawingml/2006/main">
+              <a:graphicData uri="http://schemas.openxmlformats.org/drawingml/2006/picture">
+                <pic:pic xmlns:pic="http://schemas.openxmlformats.org/drawingml/2006/picture">
+                  <pic:nvPicPr>
+                    <pic:cNvPr id="1455927013" name="Imagen 1" descr="Interfaz de usuario gráfica, Diagrama&#10;&#10;Descripción generada automáticamente"/>
+                    <pic:cNvPicPr/>
+                  </pic:nvPicPr>
+                  <pic:blipFill>
+                    <a:blip r:embed="rId23"/>
+                    <a:stretch>
+                      <a:fillRect/>
+                    </a:stretch>
+                  </pic:blipFill>
+                  <pic:spPr>
+                    <a:xfrm>
+                      <a:off x="0" y="0"/>
+                      <a:ext cx="5400040" cy="3520440"/>
+                    </a:xfrm>
+                    <a:prstGeom prst="rect">
+                      <a:avLst/>
+                    </a:prstGeom>
+                  </pic:spPr>
+                </pic:pic>
+              </a:graphicData>
+            </a:graphic>
+          </wp:inline>
+        </w:drawing>
+      </w:r>
+    </w:p>
+    <w:p>
+      <w:pPr>
+        <w:pStyle w:val="Ttulo4"/>
+      </w:pPr>
+      <w:r>
+        <w:t xml:space="preserve">Imprimimos </w:t>
+      </w:r>
+      <w:proofErr w:type="gramStart"/>
+      <w:r>
+        <w:t>Status</w:t>
+      </w:r>
+      <w:proofErr w:type="gramEnd"/>
+      <w:r>
+        <w:t xml:space="preserve"> en la CP: </w:t>
+      </w:r>
+      <w:proofErr w:type="spellStart"/>
+      <w:r>
+        <w:t>Canceled</w:t>
+      </w:r>
+      <w:proofErr w:type="spellEnd"/>
+    </w:p>
+    <w:p>
+      <w:r>
+        <w:rPr>
+          <w:noProof/>
+        </w:rPr>
+        <w:drawing>
+          <wp:inline distT="0" distB="0" distL="0" distR="0" wp14:anchorId="67019178" wp14:editId="6900E4D5">
+            <wp:extent cx="5400040" cy="1720850"/>
+            <wp:effectExtent l="0" t="0" r="0" b="0"/>
+            <wp:docPr id="581042931" name="Imagen 1" descr="Interfaz de usuario gráfica, Texto, Aplicación&#10;&#10;Descripción generada automáticamente"/>
+            <wp:cNvGraphicFramePr>
+              <a:graphicFrameLocks xmlns:a="http://schemas.openxmlformats.org/drawingml/2006/main" noChangeAspect="1"/>
+            </wp:cNvGraphicFramePr>
+            <a:graphic xmlns:a="http://schemas.openxmlformats.org/drawingml/2006/main">
+              <a:graphicData uri="http://schemas.openxmlformats.org/drawingml/2006/picture">
+                <pic:pic xmlns:pic="http://schemas.openxmlformats.org/drawingml/2006/picture">
+                  <pic:nvPicPr>
+                    <pic:cNvPr id="581042931" name="Imagen 1" descr="Interfaz de usuario gráfica, Texto, Aplicación&#10;&#10;Descripción generada automáticamente"/>
+                    <pic:cNvPicPr/>
+                  </pic:nvPicPr>
+                  <pic:blipFill>
+                    <a:blip r:embed="rId24"/>
+                    <a:stretch>
+                      <a:fillRect/>
+                    </a:stretch>
+                  </pic:blipFill>
+                  <pic:spPr>
+                    <a:xfrm>
+                      <a:off x="0" y="0"/>
+                      <a:ext cx="5400040" cy="1720850"/>
+                    </a:xfrm>
+                    <a:prstGeom prst="rect">
+                      <a:avLst/>
+                    </a:prstGeom>
+                  </pic:spPr>
+                </pic:pic>
+              </a:graphicData>
+            </a:graphic>
+          </wp:inline>
+        </w:drawing>
+      </w:r>
+    </w:p>
+    <w:p>
+      <w:pPr>
+        <w:pStyle w:val="Ttulo4"/>
+      </w:pPr>
+      <w:r>
+        <w:t xml:space="preserve">Comprobamos en </w:t>
+      </w:r>
+      <w:proofErr w:type="spellStart"/>
+      <w:r>
+        <w:t>DE_Bookings</w:t>
+      </w:r>
+      <w:proofErr w:type="spellEnd"/>
+      <w:r>
+        <w:t xml:space="preserve"> su </w:t>
+      </w:r>
+      <w:proofErr w:type="gramStart"/>
+      <w:r>
+        <w:t>Status</w:t>
+      </w:r>
+      <w:proofErr w:type="gramEnd"/>
+    </w:p>
+    <w:p>
+      <w:r>
+        <w:rPr>
+          <w:noProof/>
+        </w:rPr>
+        <w:drawing>
+          <wp:inline distT="0" distB="0" distL="0" distR="0" wp14:anchorId="32415F4C" wp14:editId="076D4F57">
+            <wp:extent cx="5400040" cy="412115"/>
+            <wp:effectExtent l="0" t="0" r="0" b="6985"/>
+            <wp:docPr id="2004905292" name="Imagen 1"/>
+            <wp:cNvGraphicFramePr>
+              <a:graphicFrameLocks xmlns:a="http://schemas.openxmlformats.org/drawingml/2006/main" noChangeAspect="1"/>
+            </wp:cNvGraphicFramePr>
+            <a:graphic xmlns:a="http://schemas.openxmlformats.org/drawingml/2006/main">
+              <a:graphicData uri="http://schemas.openxmlformats.org/drawingml/2006/picture">
+                <pic:pic xmlns:pic="http://schemas.openxmlformats.org/drawingml/2006/picture">
+                  <pic:nvPicPr>
+                    <pic:cNvPr id="2004905292" name=""/>
+                    <pic:cNvPicPr/>
+                  </pic:nvPicPr>
+                  <pic:blipFill>
+                    <a:blip r:embed="rId25"/>
+                    <a:stretch>
+                      <a:fillRect/>
+                    </a:stretch>
+                  </pic:blipFill>
+                  <pic:spPr>
+                    <a:xfrm>
+                      <a:off x="0" y="0"/>
+                      <a:ext cx="5400040" cy="412115"/>
+                    </a:xfrm>
+                    <a:prstGeom prst="rect">
+                      <a:avLst/>
+                    </a:prstGeom>
+                  </pic:spPr>
+                </pic:pic>
+              </a:graphicData>
+            </a:graphic>
+          </wp:inline>
+        </w:drawing>
+      </w:r>
+    </w:p>
+    <w:p/>
+    <w:p/>
+    <w:p>
+      <w:r>
+        <w:t>FDAF</w:t>
+      </w:r>
+    </w:p>
+    <w:p>
+      <w:pPr>
+        <w:pStyle w:val="Ttulo3"/>
+      </w:pPr>
+      <w:r>
+        <w:t>CloudPage</w:t>
+      </w:r>
+      <w:r>
+        <w:t>1</w:t>
+      </w:r>
+      <w:r>
+        <w:t xml:space="preserve"> </w:t>
+      </w:r>
+      <w:proofErr w:type="spellStart"/>
+      <w:r>
+        <w:t>Modified</w:t>
+      </w:r>
+      <w:proofErr w:type="spellEnd"/>
+      <w:r>
+        <w:t xml:space="preserve"> </w:t>
+      </w:r>
+      <w:proofErr w:type="spellStart"/>
+      <w:r>
+        <w:t>Booking</w:t>
+      </w:r>
+      <w:proofErr w:type="spellEnd"/>
+    </w:p>
+    <w:p/>
+    <w:p>
+      <w:r>
+        <w:rPr>
+          <w:noProof/>
+        </w:rPr>
+        <w:lastRenderedPageBreak/>
+        <w:drawing>
+          <wp:inline distT="0" distB="0" distL="0" distR="0" wp14:anchorId="043BB11D" wp14:editId="58344954">
+            <wp:extent cx="5400040" cy="2801620"/>
+            <wp:effectExtent l="0" t="0" r="0" b="0"/>
+            <wp:docPr id="43896355" name="Imagen 1" descr="Texto&#10;&#10;Descripción generada automáticamente"/>
+            <wp:cNvGraphicFramePr>
+              <a:graphicFrameLocks xmlns:a="http://schemas.openxmlformats.org/drawingml/2006/main" noChangeAspect="1"/>
+            </wp:cNvGraphicFramePr>
+            <a:graphic xmlns:a="http://schemas.openxmlformats.org/drawingml/2006/main">
+              <a:graphicData uri="http://schemas.openxmlformats.org/drawingml/2006/picture">
+                <pic:pic xmlns:pic="http://schemas.openxmlformats.org/drawingml/2006/picture">
+                  <pic:nvPicPr>
+                    <pic:cNvPr id="43896355" name="Imagen 1" descr="Texto&#10;&#10;Descripción generada automáticamente"/>
+                    <pic:cNvPicPr/>
+                  </pic:nvPicPr>
+                  <pic:blipFill>
+                    <a:blip r:embed="rId26"/>
+                    <a:stretch>
+                      <a:fillRect/>
+                    </a:stretch>
+                  </pic:blipFill>
+                  <pic:spPr>
+                    <a:xfrm>
+                      <a:off x="0" y="0"/>
+                      <a:ext cx="5400040" cy="2801620"/>
+                    </a:xfrm>
+                    <a:prstGeom prst="rect">
+                      <a:avLst/>
+                    </a:prstGeom>
+                  </pic:spPr>
+                </pic:pic>
+              </a:graphicData>
+            </a:graphic>
+          </wp:inline>
+        </w:drawing>
+      </w:r>
+    </w:p>
+    <w:p>
+      <w:pPr>
+        <w:pStyle w:val="Ttulo4"/>
+      </w:pPr>
+      <w:r>
+        <w:t>Arriba se imprimen datos de la reserva actual</w:t>
+      </w:r>
+    </w:p>
+    <w:p>
+      <w:pPr>
+        <w:pStyle w:val="Ttulo4"/>
+      </w:pPr>
+      <w:r>
+        <w:t>Abajo se abre un formulario para MODIFICAR datos de la reserva</w:t>
+      </w:r>
+    </w:p>
+    <w:p>
+      <w:r>
+        <w:rPr>
+          <w:noProof/>
+        </w:rPr>
+        <w:drawing>
+          <wp:inline distT="0" distB="0" distL="0" distR="0" wp14:anchorId="3C496A70" wp14:editId="5537E284">
+            <wp:extent cx="5400040" cy="3345815"/>
+            <wp:effectExtent l="0" t="0" r="0" b="6985"/>
+            <wp:docPr id="1407678630" name="Imagen 1" descr="Interfaz de usuario gráfica, Aplicación&#10;&#10;Descripción generada automáticamente"/>
+            <wp:cNvGraphicFramePr>
+              <a:graphicFrameLocks xmlns:a="http://schemas.openxmlformats.org/drawingml/2006/main" noChangeAspect="1"/>
+            </wp:cNvGraphicFramePr>
+            <a:graphic xmlns:a="http://schemas.openxmlformats.org/drawingml/2006/main">
+              <a:graphicData uri="http://schemas.openxmlformats.org/drawingml/2006/picture">
+                <pic:pic xmlns:pic="http://schemas.openxmlformats.org/drawingml/2006/picture">
+                  <pic:nvPicPr>
+                    <pic:cNvPr id="1407678630" name="Imagen 1" descr="Interfaz de usuario gráfica, Aplicación&#10;&#10;Descripción generada automáticamente"/>
+                    <pic:cNvPicPr/>
+                  </pic:nvPicPr>
+                  <pic:blipFill>
+                    <a:blip r:embed="rId27"/>
+                    <a:stretch>
+                      <a:fillRect/>
+                    </a:stretch>
+                  </pic:blipFill>
+                  <pic:spPr>
+                    <a:xfrm>
+                      <a:off x="0" y="0"/>
+                      <a:ext cx="5400040" cy="3345815"/>
+                    </a:xfrm>
+                    <a:prstGeom prst="rect">
+                      <a:avLst/>
+                    </a:prstGeom>
+                  </pic:spPr>
+                </pic:pic>
+              </a:graphicData>
+            </a:graphic>
+          </wp:inline>
+        </w:drawing>
+      </w:r>
+    </w:p>
+    <w:p/>
+    <w:p>
+      <w:pPr>
+        <w:pStyle w:val="Ttulo4"/>
+      </w:pPr>
+      <w:r>
+        <w:lastRenderedPageBreak/>
+        <w:t xml:space="preserve">Manteniendo </w:t>
+      </w:r>
+      <w:proofErr w:type="spellStart"/>
+      <w:r>
+        <w:t>Booking</w:t>
+      </w:r>
+      <w:proofErr w:type="spellEnd"/>
+      <w:r>
+        <w:t xml:space="preserve"> ID y </w:t>
+      </w:r>
+      <w:proofErr w:type="spellStart"/>
+      <w:r>
+        <w:t>Contact</w:t>
+      </w:r>
+      <w:proofErr w:type="spellEnd"/>
+      <w:r>
+        <w:t xml:space="preserve"> ID de la reserva</w:t>
+      </w:r>
+    </w:p>
+    <w:p>
+      <w:r>
+        <w:rPr>
+          <w:noProof/>
+        </w:rPr>
+        <w:drawing>
+          <wp:inline distT="0" distB="0" distL="0" distR="0" wp14:anchorId="7A071BAB" wp14:editId="0D0AC2DC">
+            <wp:extent cx="5400040" cy="3396615"/>
+            <wp:effectExtent l="0" t="0" r="0" b="0"/>
+            <wp:docPr id="855669748" name="Imagen 1" descr="Interfaz de usuario gráfica, Texto, Aplicación&#10;&#10;Descripción generada automáticamente con confianza media"/>
+            <wp:cNvGraphicFramePr>
+              <a:graphicFrameLocks xmlns:a="http://schemas.openxmlformats.org/drawingml/2006/main" noChangeAspect="1"/>
+            </wp:cNvGraphicFramePr>
+            <a:graphic xmlns:a="http://schemas.openxmlformats.org/drawingml/2006/main">
+              <a:graphicData uri="http://schemas.openxmlformats.org/drawingml/2006/picture">
+                <pic:pic xmlns:pic="http://schemas.openxmlformats.org/drawingml/2006/picture">
+                  <pic:nvPicPr>
+                    <pic:cNvPr id="855669748" name="Imagen 1" descr="Interfaz de usuario gráfica, Texto, Aplicación&#10;&#10;Descripción generada automáticamente con confianza media"/>
+                    <pic:cNvPicPr/>
+                  </pic:nvPicPr>
+                  <pic:blipFill>
+                    <a:blip r:embed="rId28"/>
+                    <a:stretch>
+                      <a:fillRect/>
+                    </a:stretch>
+                  </pic:blipFill>
+                  <pic:spPr>
+                    <a:xfrm>
+                      <a:off x="0" y="0"/>
+                      <a:ext cx="5400040" cy="3396615"/>
+                    </a:xfrm>
+                    <a:prstGeom prst="rect">
+                      <a:avLst/>
+                    </a:prstGeom>
+                  </pic:spPr>
+                </pic:pic>
+              </a:graphicData>
+            </a:graphic>
+          </wp:inline>
+        </w:drawing>
+      </w:r>
+    </w:p>
+    <w:p>
+      <w:pPr>
+        <w:pStyle w:val="Ttulo3"/>
+      </w:pPr>
+      <w:r>
+        <w:t>CloudPage</w:t>
+      </w:r>
+      <w:r>
+        <w:t>2</w:t>
+      </w:r>
+      <w:r>
+        <w:t xml:space="preserve"> </w:t>
+      </w:r>
+      <w:proofErr w:type="spellStart"/>
+      <w:r>
+        <w:t>Modified</w:t>
+      </w:r>
+      <w:proofErr w:type="spellEnd"/>
+      <w:r>
+        <w:t xml:space="preserve"> </w:t>
+      </w:r>
+      <w:proofErr w:type="spellStart"/>
+      <w:r>
+        <w:t>Booking</w:t>
+      </w:r>
+      <w:proofErr w:type="spellEnd"/>
+    </w:p>
+    <w:p>
+      <w:r>
+        <w:rPr>
+          <w:noProof/>
+        </w:rPr>
+        <w:drawing>
+          <wp:inline distT="0" distB="0" distL="0" distR="0" wp14:anchorId="30B5710A" wp14:editId="366748A8">
+            <wp:extent cx="5400040" cy="3396615"/>
+            <wp:effectExtent l="0" t="0" r="0" b="0"/>
+            <wp:docPr id="242325675" name="Imagen 1" descr="Interfaz de usuario gráfica, Texto, Aplicación&#10;&#10;Descripción generada automáticamente con confianza media"/>
+            <wp:cNvGraphicFramePr>
+              <a:graphicFrameLocks xmlns:a="http://schemas.openxmlformats.org/drawingml/2006/main" noChangeAspect="1"/>
+            </wp:cNvGraphicFramePr>
+            <a:graphic xmlns:a="http://schemas.openxmlformats.org/drawingml/2006/main">
+              <a:graphicData uri="http://schemas.openxmlformats.org/drawingml/2006/picture">
+                <pic:pic xmlns:pic="http://schemas.openxmlformats.org/drawingml/2006/picture">
+                  <pic:nvPicPr>
+                    <pic:cNvPr id="242325675" name="Imagen 1" descr="Interfaz de usuario gráfica, Texto, Aplicación&#10;&#10;Descripción generada automáticamente con confianza media"/>
+                    <pic:cNvPicPr/>
+                  </pic:nvPicPr>
+                  <pic:blipFill>
+                    <a:blip r:embed="rId28"/>
+                    <a:stretch>
+                      <a:fillRect/>
+                    </a:stretch>
+                  </pic:blipFill>
+                  <pic:spPr>
+                    <a:xfrm>
+                      <a:off x="0" y="0"/>
+                      <a:ext cx="5400040" cy="3396615"/>
+                    </a:xfrm>
+                    <a:prstGeom prst="rect">
+                      <a:avLst/>
+                    </a:prstGeom>
+                  </pic:spPr>
+                </pic:pic>
+              </a:graphicData>
+            </a:graphic>
+          </wp:inline>
+        </w:drawing>
+      </w:r>
+    </w:p>
+    <w:p>
+      <w:pPr>
+        <w:pStyle w:val="Ttulo4"/>
+      </w:pPr>
+      <w:r>
+        <w:lastRenderedPageBreak/>
+        <w:t>Nos muestra por pantalla los datos actualizados en la CP_Modified1</w:t>
+      </w:r>
+      <w:r>
+        <w:br/>
+      </w:r>
+      <w:r>
+        <w:rPr>
+          <w:noProof/>
+        </w:rPr>
+        <w:drawing>
+          <wp:inline distT="0" distB="0" distL="0" distR="0" wp14:anchorId="501444A6" wp14:editId="263BF1BB">
+            <wp:extent cx="5400040" cy="2819400"/>
+            <wp:effectExtent l="0" t="0" r="0" b="0"/>
+            <wp:docPr id="602421279" name="Imagen 1" descr="Interfaz de usuario gráfica, Texto, Aplicación&#10;&#10;Descripción generada automáticamente"/>
+            <wp:cNvGraphicFramePr>
+              <a:graphicFrameLocks xmlns:a="http://schemas.openxmlformats.org/drawingml/2006/main" noChangeAspect="1"/>
+            </wp:cNvGraphicFramePr>
+            <a:graphic xmlns:a="http://schemas.openxmlformats.org/drawingml/2006/main">
+              <a:graphicData uri="http://schemas.openxmlformats.org/drawingml/2006/picture">
+                <pic:pic xmlns:pic="http://schemas.openxmlformats.org/drawingml/2006/picture">
+                  <pic:nvPicPr>
+                    <pic:cNvPr id="602421279" name="Imagen 1" descr="Interfaz de usuario gráfica, Texto, Aplicación&#10;&#10;Descripción generada automáticamente"/>
+                    <pic:cNvPicPr/>
+                  </pic:nvPicPr>
+                  <pic:blipFill>
+                    <a:blip r:embed="rId29"/>
+                    <a:stretch>
+                      <a:fillRect/>
+                    </a:stretch>
+                  </pic:blipFill>
+                  <pic:spPr>
+                    <a:xfrm>
+                      <a:off x="0" y="0"/>
+                      <a:ext cx="5400040" cy="2819400"/>
+                    </a:xfrm>
+                    <a:prstGeom prst="rect">
+                      <a:avLst/>
+                    </a:prstGeom>
+                  </pic:spPr>
+                </pic:pic>
+              </a:graphicData>
+            </a:graphic>
+          </wp:inline>
+        </w:drawing>
+      </w:r>
+    </w:p>
+    <w:p>
+      <w:pPr>
+        <w:pStyle w:val="Ttulo4"/>
+      </w:pPr>
+      <w:r>
+        <w:t>Comprobamos en la DE que se hayan actualizado esos datos:</w:t>
+      </w:r>
+    </w:p>
+    <w:p>
+      <w:r>
+        <w:rPr>
+          <w:noProof/>
+        </w:rPr>
+        <w:drawing>
+          <wp:inline distT="0" distB="0" distL="0" distR="0" wp14:anchorId="6FD61549" wp14:editId="52B84C4B">
+            <wp:extent cx="5400040" cy="816610"/>
+            <wp:effectExtent l="0" t="0" r="0" b="2540"/>
+            <wp:docPr id="1296724634" name="Imagen 1" descr="Interfaz de usuario gráfica, Tabla&#10;&#10;Descripción generada automáticamente con confianza media"/>
+            <wp:cNvGraphicFramePr>
+              <a:graphicFrameLocks xmlns:a="http://schemas.openxmlformats.org/drawingml/2006/main" noChangeAspect="1"/>
+            </wp:cNvGraphicFramePr>
+            <a:graphic xmlns:a="http://schemas.openxmlformats.org/drawingml/2006/main">
+              <a:graphicData uri="http://schemas.openxmlformats.org/drawingml/2006/picture">
+                <pic:pic xmlns:pic="http://schemas.openxmlformats.org/drawingml/2006/picture">
+                  <pic:nvPicPr>
+                    <pic:cNvPr id="1296724634" name="Imagen 1" descr="Interfaz de usuario gráfica, Tabla&#10;&#10;Descripción generada automáticamente con confianza media"/>
+                    <pic:cNvPicPr/>
+                  </pic:nvPicPr>
+                  <pic:blipFill>
+                    <a:blip r:embed="rId30"/>
+                    <a:stretch>
+                      <a:fillRect/>
+                    </a:stretch>
+                  </pic:blipFill>
+                  <pic:spPr>
+                    <a:xfrm>
+                      <a:off x="0" y="0"/>
+                      <a:ext cx="5400040" cy="816610"/>
+                    </a:xfrm>
+                    <a:prstGeom prst="rect">
+                      <a:avLst/>
+                    </a:prstGeom>
+                  </pic:spPr>
+                </pic:pic>
+              </a:graphicData>
+            </a:graphic>
+          </wp:inline>
+        </w:drawing>
+      </w:r>
+    </w:p>
+    <w:p>
+      <w:pPr>
+        <w:pStyle w:val="Ttulo3"/>
+      </w:pPr>
+      <w:proofErr w:type="spellStart"/>
+      <w:r>
+        <w:t>CloudPage</w:t>
+      </w:r>
+      <w:proofErr w:type="spellEnd"/>
+      <w:r>
+        <w:t xml:space="preserve"> </w:t>
+      </w:r>
+      <w:proofErr w:type="spellStart"/>
+      <w:r>
+        <w:t>Unsubscribed</w:t>
+      </w:r>
+      <w:proofErr w:type="spellEnd"/>
+    </w:p>
+    <w:p/>
+    <w:p>
+      <w:r>
+        <w:rPr>
+          <w:noProof/>
+        </w:rPr>
+        <w:drawing>
+          <wp:inline distT="0" distB="0" distL="0" distR="0" wp14:anchorId="44E01181" wp14:editId="02519E73">
+            <wp:extent cx="5400040" cy="3376930"/>
+            <wp:effectExtent l="0" t="0" r="0" b="0"/>
+            <wp:docPr id="804488354" name="Imagen 1" descr="Captura de pantalla de un celular de un mensaje en letras blancas&#10;&#10;Descripción generada automáticamente con confianza media"/>
+            <wp:cNvGraphicFramePr>
+              <a:graphicFrameLocks xmlns:a="http://schemas.openxmlformats.org/drawingml/2006/main" noChangeAspect="1"/>
+            </wp:cNvGraphicFramePr>
+            <a:graphic xmlns:a="http://schemas.openxmlformats.org/drawingml/2006/main">
+              <a:graphicData uri="http://schemas.openxmlformats.org/drawingml/2006/picture">
+                <pic:pic xmlns:pic="http://schemas.openxmlformats.org/drawingml/2006/picture">
+                  <pic:nvPicPr>
+                    <pic:cNvPr id="804488354" name="Imagen 1" descr="Captura de pantalla de un celular de un mensaje en letras blancas&#10;&#10;Descripción generada automáticamente con confianza media"/>
+                    <pic:cNvPicPr/>
+                  </pic:nvPicPr>
+                  <pic:blipFill>
+                    <a:blip r:embed="rId31"/>
+                    <a:stretch>
+                      <a:fillRect/>
+                    </a:stretch>
+                  </pic:blipFill>
+                  <pic:spPr>
+                    <a:xfrm>
+                      <a:off x="0" y="0"/>
+                      <a:ext cx="5400040" cy="3376930"/>
+                    </a:xfrm>
+                    <a:prstGeom prst="rect">
+                      <a:avLst/>
+                    </a:prstGeom>
+                  </pic:spPr>
+                </pic:pic>
+              </a:graphicData>
+            </a:graphic>
+          </wp:inline>
+        </w:drawing>
+      </w:r>
+    </w:p>
+    <w:p>
+      <w:pPr>
+        <w:pStyle w:val="Ttulo4"/>
+      </w:pPr>
+      <w:r>
+        <w:lastRenderedPageBreak/>
+        <w:t>Vemos la CP para las bajas</w:t>
+      </w:r>
+    </w:p>
+    <w:p>
+      <w:r>
+        <w:rPr>
+          <w:noProof/>
+        </w:rPr>
+        <w:drawing>
+          <wp:inline distT="0" distB="0" distL="0" distR="0" wp14:anchorId="1D50B79E" wp14:editId="37CE660C">
+            <wp:extent cx="5400040" cy="3475990"/>
+            <wp:effectExtent l="0" t="0" r="0" b="0"/>
+            <wp:docPr id="1939078753" name="Imagen 1" descr="Interfaz de usuario gráfica, Texto, Aplicación, Chat o mensaje de texto&#10;&#10;Descripción generada automáticamente"/>
+            <wp:cNvGraphicFramePr>
+              <a:graphicFrameLocks xmlns:a="http://schemas.openxmlformats.org/drawingml/2006/main" noChangeAspect="1"/>
+            </wp:cNvGraphicFramePr>
+            <a:graphic xmlns:a="http://schemas.openxmlformats.org/drawingml/2006/main">
+              <a:graphicData uri="http://schemas.openxmlformats.org/drawingml/2006/picture">
+                <pic:pic xmlns:pic="http://schemas.openxmlformats.org/drawingml/2006/picture">
+                  <pic:nvPicPr>
+                    <pic:cNvPr id="1939078753" name="Imagen 1" descr="Interfaz de usuario gráfica, Texto, Aplicación, Chat o mensaje de texto&#10;&#10;Descripción generada automáticamente"/>
+                    <pic:cNvPicPr/>
+                  </pic:nvPicPr>
+                  <pic:blipFill>
+                    <a:blip r:embed="rId32"/>
+                    <a:stretch>
+                      <a:fillRect/>
+                    </a:stretch>
+                  </pic:blipFill>
+                  <pic:spPr>
+                    <a:xfrm>
+                      <a:off x="0" y="0"/>
+                      <a:ext cx="5400040" cy="3475990"/>
+                    </a:xfrm>
+                    <a:prstGeom prst="rect">
+                      <a:avLst/>
+                    </a:prstGeom>
+                  </pic:spPr>
+                </pic:pic>
+              </a:graphicData>
+            </a:graphic>
+          </wp:inline>
+        </w:drawing>
+      </w:r>
+    </w:p>
+    <w:p>
+      <w:pPr>
+        <w:pStyle w:val="Ttulo4"/>
+      </w:pPr>
+      <w:r>
+        <w:t xml:space="preserve">Comprobamos que ha sido insertado en la </w:t>
+      </w:r>
+      <w:proofErr w:type="spellStart"/>
+      <w:r>
+        <w:t>DE_Unsuscribed</w:t>
+      </w:r>
+      <w:proofErr w:type="spellEnd"/>
+    </w:p>
+    <w:p>
+      <w:r>
+        <w:rPr>
+          <w:noProof/>
+        </w:rPr>
+        <w:drawing>
+          <wp:inline distT="0" distB="0" distL="0" distR="0" wp14:anchorId="1AF15C24" wp14:editId="1CDC0E50">
+            <wp:extent cx="5400040" cy="2467610"/>
+            <wp:effectExtent l="0" t="0" r="0" b="8890"/>
+            <wp:docPr id="1926267204" name="Imagen 1" descr="Interfaz de usuario gráfica, Texto, Aplicación, Correo electrónico&#10;&#10;Descripción generada automáticamente"/>
+            <wp:cNvGraphicFramePr>
+              <a:graphicFrameLocks xmlns:a="http://schemas.openxmlformats.org/drawingml/2006/main" noChangeAspect="1"/>
+            </wp:cNvGraphicFramePr>
+            <a:graphic xmlns:a="http://schemas.openxmlformats.org/drawingml/2006/main">
+              <a:graphicData uri="http://schemas.openxmlformats.org/drawingml/2006/picture">
+                <pic:pic xmlns:pic="http://schemas.openxmlformats.org/drawingml/2006/picture">
+                  <pic:nvPicPr>
+                    <pic:cNvPr id="1926267204" name="Imagen 1" descr="Interfaz de usuario gráfica, Texto, Aplicación, Correo electrónico&#10;&#10;Descripción generada automáticamente"/>
+                    <pic:cNvPicPr/>
+                  </pic:nvPicPr>
+                  <pic:blipFill>
+                    <a:blip r:embed="rId33"/>
+                    <a:stretch>
+                      <a:fillRect/>
+                    </a:stretch>
+                  </pic:blipFill>
+                  <pic:spPr>
+                    <a:xfrm>
+                      <a:off x="0" y="0"/>
+                      <a:ext cx="5400040" cy="2467610"/>
+                    </a:xfrm>
+                    <a:prstGeom prst="rect">
+                      <a:avLst/>
+                    </a:prstGeom>
+                  </pic:spPr>
+                </pic:pic>
+              </a:graphicData>
+            </a:graphic>
+          </wp:inline>
+        </w:drawing>
+      </w:r>
+    </w:p>
+    <w:p/>
     <w:p/>
     <w:sectPr>
       <w:pgSz w:w="11906" w:h="16838"/>
@@ -4060,6 +6049,50 @@
       <w:szCs w:val="26"/>
     </w:rPr>
   </w:style>
+  <w:style w:type="paragraph" w:styleId="Ttulo3">
+    <w:name w:val="heading 3"/>
+    <w:basedOn w:val="Normal"/>
+    <w:next w:val="Normal"/>
+    <w:link w:val="Ttulo3Car"/>
+    <w:uiPriority w:val="9"/>
+    <w:unhideWhenUsed/>
+    <w:qFormat/>
+    <w:rsid w:val="0005062B"/>
+    <w:pPr>
+      <w:keepNext/>
+      <w:keepLines/>
+      <w:spacing w:before="40" w:after="0"/>
+      <w:outlineLvl w:val="2"/>
+    </w:pPr>
+    <w:rPr>
+      <w:rFonts w:asciiTheme="majorHAnsi" w:eastAsiaTheme="majorEastAsia" w:hAnsiTheme="majorHAnsi" w:cstheme="majorBidi"/>
+      <w:color w:val="1F3763" w:themeColor="accent1" w:themeShade="7F"/>
+      <w:sz w:val="24"/>
+      <w:szCs w:val="24"/>
+    </w:rPr>
+  </w:style>
+  <w:style w:type="paragraph" w:styleId="Ttulo4">
+    <w:name w:val="heading 4"/>
+    <w:basedOn w:val="Normal"/>
+    <w:next w:val="Normal"/>
+    <w:link w:val="Ttulo4Car"/>
+    <w:uiPriority w:val="9"/>
+    <w:unhideWhenUsed/>
+    <w:qFormat/>
+    <w:rsid w:val="0010406D"/>
+    <w:pPr>
+      <w:keepNext/>
+      <w:keepLines/>
+      <w:spacing w:before="40" w:after="0"/>
+      <w:outlineLvl w:val="3"/>
+    </w:pPr>
+    <w:rPr>
+      <w:rFonts w:asciiTheme="majorHAnsi" w:eastAsiaTheme="majorEastAsia" w:hAnsiTheme="majorHAnsi" w:cstheme="majorBidi"/>
+      <w:i/>
+      <w:iCs/>
+      <w:color w:val="2F5496" w:themeColor="accent1" w:themeShade="BF"/>
+    </w:rPr>
+  </w:style>
   <w:style w:type="character" w:default="1" w:styleId="Fuentedeprrafopredeter">
     <w:name w:val="Default Paragraph Font"/>
     <w:uiPriority w:val="1"/>
@@ -4144,6 +6177,32 @@
     <w:rPr>
       <w:color w:val="954F72" w:themeColor="followedHyperlink"/>
       <w:u w:val="single"/>
+    </w:rPr>
+  </w:style>
+  <w:style w:type="character" w:customStyle="1" w:styleId="Ttulo3Car">
+    <w:name w:val="Título 3 Car"/>
+    <w:basedOn w:val="Fuentedeprrafopredeter"/>
+    <w:link w:val="Ttulo3"/>
+    <w:uiPriority w:val="9"/>
+    <w:rsid w:val="0005062B"/>
+    <w:rPr>
+      <w:rFonts w:asciiTheme="majorHAnsi" w:eastAsiaTheme="majorEastAsia" w:hAnsiTheme="majorHAnsi" w:cstheme="majorBidi"/>
+      <w:color w:val="1F3763" w:themeColor="accent1" w:themeShade="7F"/>
+      <w:sz w:val="24"/>
+      <w:szCs w:val="24"/>
+    </w:rPr>
+  </w:style>
+  <w:style w:type="character" w:customStyle="1" w:styleId="Ttulo4Car">
+    <w:name w:val="Título 4 Car"/>
+    <w:basedOn w:val="Fuentedeprrafopredeter"/>
+    <w:link w:val="Ttulo4"/>
+    <w:uiPriority w:val="9"/>
+    <w:rsid w:val="0010406D"/>
+    <w:rPr>
+      <w:rFonts w:asciiTheme="majorHAnsi" w:eastAsiaTheme="majorEastAsia" w:hAnsiTheme="majorHAnsi" w:cstheme="majorBidi"/>
+      <w:i/>
+      <w:iCs/>
+      <w:color w:val="2F5496" w:themeColor="accent1" w:themeShade="BF"/>
     </w:rPr>
   </w:style>
 </w:styles>

</xml_diff>